<commit_message>
Added pipeline syntax generation screenshot
</commit_message>
<xml_diff>
--- a/Parameterized scripted Pipeline.docx
+++ b/Parameterized scripted Pipeline.docx
@@ -993,31 +993,111 @@
           <w:szCs w:val="28"/>
         </w:rPr>
       </w:pPr>
-      <w:r>
-        <w:rPr>
-          <w:rFonts w:ascii="Bookman Old Style" w:hAnsi="Bookman Old Style"/>
-          <w:b/>
-          <w:bCs/>
-          <w:i/>
-          <w:iCs/>
-          <w:sz w:val="28"/>
-          <w:szCs w:val="28"/>
-        </w:rPr>
-        <w:t>Create Jenkinsfile in you master branch of your repository. script is as below</w:t>
-      </w:r>
-    </w:p>
-    <w:p>
-      <w:pPr>
-        <w:rPr>
-          <w:rFonts w:ascii="Bookman Old Style" w:hAnsi="Bookman Old Style"/>
-          <w:b/>
-          <w:bCs/>
-          <w:i/>
-          <w:iCs/>
-          <w:sz w:val="28"/>
-          <w:szCs w:val="28"/>
-        </w:rPr>
-      </w:pPr>
+    </w:p>
+    <w:p>
+      <w:pPr>
+        <w:rPr>
+          <w:rFonts w:ascii="Bookman Old Style" w:hAnsi="Bookman Old Style"/>
+          <w:b/>
+          <w:bCs/>
+          <w:i/>
+          <w:iCs/>
+          <w:sz w:val="28"/>
+          <w:szCs w:val="28"/>
+        </w:rPr>
+      </w:pPr>
+      <w:r>
+        <w:rPr>
+          <w:rFonts w:ascii="Bookman Old Style" w:hAnsi="Bookman Old Style"/>
+          <w:b/>
+          <w:bCs/>
+          <w:i/>
+          <w:iCs/>
+          <w:noProof/>
+          <w:sz w:val="28"/>
+          <w:szCs w:val="28"/>
+        </w:rPr>
+        <mc:AlternateContent>
+          <mc:Choice Requires="wps">
+            <w:drawing>
+              <wp:anchor distT="0" distB="0" distL="114300" distR="114300" simplePos="0" relativeHeight="251659264" behindDoc="1" locked="0" layoutInCell="1" allowOverlap="1" wp14:anchorId="65F71E35" wp14:editId="378E7D28">
+                <wp:simplePos x="0" y="0"/>
+                <wp:positionH relativeFrom="column">
+                  <wp:posOffset>-83820</wp:posOffset>
+                </wp:positionH>
+                <wp:positionV relativeFrom="paragraph">
+                  <wp:posOffset>274320</wp:posOffset>
+                </wp:positionV>
+                <wp:extent cx="5951220" cy="624840"/>
+                <wp:effectExtent l="0" t="0" r="11430" b="22860"/>
+                <wp:wrapNone/>
+                <wp:docPr id="11" name="Rectangle 11"/>
+                <wp:cNvGraphicFramePr/>
+                <a:graphic xmlns:a="http://schemas.openxmlformats.org/drawingml/2006/main">
+                  <a:graphicData uri="http://schemas.microsoft.com/office/word/2010/wordprocessingShape">
+                    <wps:wsp>
+                      <wps:cNvSpPr/>
+                      <wps:spPr>
+                        <a:xfrm>
+                          <a:off x="0" y="0"/>
+                          <a:ext cx="5951220" cy="624840"/>
+                        </a:xfrm>
+                        <a:prstGeom prst="rect">
+                          <a:avLst/>
+                        </a:prstGeom>
+                        <a:solidFill>
+                          <a:schemeClr val="bg1">
+                            <a:lumMod val="75000"/>
+                          </a:schemeClr>
+                        </a:solidFill>
+                      </wps:spPr>
+                      <wps:style>
+                        <a:lnRef idx="2">
+                          <a:schemeClr val="accent1">
+                            <a:shade val="50000"/>
+                          </a:schemeClr>
+                        </a:lnRef>
+                        <a:fillRef idx="1">
+                          <a:schemeClr val="accent1"/>
+                        </a:fillRef>
+                        <a:effectRef idx="0">
+                          <a:schemeClr val="accent1"/>
+                        </a:effectRef>
+                        <a:fontRef idx="minor">
+                          <a:schemeClr val="lt1"/>
+                        </a:fontRef>
+                      </wps:style>
+                      <wps:bodyPr rot="0" spcFirstLastPara="0" vertOverflow="overflow" horzOverflow="overflow" vert="horz" wrap="square" lIns="91440" tIns="45720" rIns="91440" bIns="45720" numCol="1" spcCol="0" rtlCol="0" fromWordArt="0" anchor="ctr" anchorCtr="0" forceAA="0" compatLnSpc="1">
+                        <a:prstTxWarp prst="textNoShape">
+                          <a:avLst/>
+                        </a:prstTxWarp>
+                        <a:noAutofit/>
+                      </wps:bodyPr>
+                    </wps:wsp>
+                  </a:graphicData>
+                </a:graphic>
+              </wp:anchor>
+            </w:drawing>
+          </mc:Choice>
+          <mc:Fallback>
+            <w:pict>
+              <v:rect w14:anchorId="0C1EA3EF" id="Rectangle 11" o:spid="_x0000_s1026" style="position:absolute;margin-left:-6.6pt;margin-top:21.6pt;width:468.6pt;height:49.2pt;z-index:-251657216;visibility:visible;mso-wrap-style:square;mso-wrap-distance-left:9pt;mso-wrap-distance-top:0;mso-wrap-distance-right:9pt;mso-wrap-distance-bottom:0;mso-position-horizontal:absolute;mso-position-horizontal-relative:text;mso-position-vertical:absolute;mso-position-vertical-relative:text;v-text-anchor:middle" o:gfxdata="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" fillcolor="#bfbfbf [2412]" strokecolor="#1f3763 [1604]" strokeweight="1pt"/>
+            </w:pict>
+          </mc:Fallback>
+        </mc:AlternateContent>
+      </w:r>
+      <w:r>
+        <w:rPr>
+          <w:rFonts w:ascii="Bookman Old Style" w:hAnsi="Bookman Old Style"/>
+          <w:b/>
+          <w:bCs/>
+          <w:i/>
+          <w:iCs/>
+          <w:sz w:val="28"/>
+          <w:szCs w:val="28"/>
+        </w:rPr>
+        <w:t>Follow below steps to generate pipeline script.</w:t>
+      </w:r>
     </w:p>
     <w:p>
       <w:pPr>
@@ -1043,7 +1123,630 @@
           <w:sz w:val="20"/>
           <w:szCs w:val="20"/>
         </w:rPr>
-        <w:t>[parameters([gitParameter(branch: '', branchFilter: '.*', defaultValue: '*/master', description: 'Select branch from Git', name: 'branch', quickFilterEnabled: false, selectedValue: 'NONE', sortMode: 'NONE', tagFilter: '*', type: 'GitParameterDefinition')])])</w:t>
+        <w:t>[parameters([</w:t>
+      </w:r>
+      <w:proofErr w:type="spellStart"/>
+      <w:r>
+        <w:rPr>
+          <w:rFonts w:ascii="Bookman Old Style" w:hAnsi="Bookman Old Style"/>
+          <w:sz w:val="20"/>
+          <w:szCs w:val="20"/>
+        </w:rPr>
+        <w:t>gitParameter</w:t>
+      </w:r>
+      <w:proofErr w:type="spellEnd"/>
+      <w:r>
+        <w:rPr>
+          <w:rFonts w:ascii="Bookman Old Style" w:hAnsi="Bookman Old Style"/>
+          <w:sz w:val="20"/>
+          <w:szCs w:val="20"/>
+        </w:rPr>
+        <w:t xml:space="preserve">(branch: '', </w:t>
+      </w:r>
+      <w:proofErr w:type="spellStart"/>
+      <w:r>
+        <w:rPr>
+          <w:rFonts w:ascii="Bookman Old Style" w:hAnsi="Bookman Old Style"/>
+          <w:sz w:val="20"/>
+          <w:szCs w:val="20"/>
+        </w:rPr>
+        <w:t>branchFilter</w:t>
+      </w:r>
+      <w:proofErr w:type="spellEnd"/>
+      <w:r>
+        <w:rPr>
+          <w:rFonts w:ascii="Bookman Old Style" w:hAnsi="Bookman Old Style"/>
+          <w:sz w:val="20"/>
+          <w:szCs w:val="20"/>
+        </w:rPr>
+        <w:t xml:space="preserve">: '.*', </w:t>
+      </w:r>
+      <w:proofErr w:type="spellStart"/>
+      <w:r>
+        <w:rPr>
+          <w:rFonts w:ascii="Bookman Old Style" w:hAnsi="Bookman Old Style"/>
+          <w:sz w:val="20"/>
+          <w:szCs w:val="20"/>
+        </w:rPr>
+        <w:t>defaultValue</w:t>
+      </w:r>
+      <w:proofErr w:type="spellEnd"/>
+      <w:r>
+        <w:rPr>
+          <w:rFonts w:ascii="Bookman Old Style" w:hAnsi="Bookman Old Style"/>
+          <w:sz w:val="20"/>
+          <w:szCs w:val="20"/>
+        </w:rPr>
+        <w:t xml:space="preserve">: '*/master', description: 'Select branch from Git', name: 'branch', </w:t>
+      </w:r>
+      <w:proofErr w:type="spellStart"/>
+      <w:r>
+        <w:rPr>
+          <w:rFonts w:ascii="Bookman Old Style" w:hAnsi="Bookman Old Style"/>
+          <w:sz w:val="20"/>
+          <w:szCs w:val="20"/>
+        </w:rPr>
+        <w:t>quickFilterEnabled</w:t>
+      </w:r>
+      <w:proofErr w:type="spellEnd"/>
+      <w:r>
+        <w:rPr>
+          <w:rFonts w:ascii="Bookman Old Style" w:hAnsi="Bookman Old Style"/>
+          <w:sz w:val="20"/>
+          <w:szCs w:val="20"/>
+        </w:rPr>
+        <w:t xml:space="preserve">: false, </w:t>
+      </w:r>
+      <w:proofErr w:type="spellStart"/>
+      <w:r>
+        <w:rPr>
+          <w:rFonts w:ascii="Bookman Old Style" w:hAnsi="Bookman Old Style"/>
+          <w:sz w:val="20"/>
+          <w:szCs w:val="20"/>
+        </w:rPr>
+        <w:t>selectedValue</w:t>
+      </w:r>
+      <w:proofErr w:type="spellEnd"/>
+      <w:r>
+        <w:rPr>
+          <w:rFonts w:ascii="Bookman Old Style" w:hAnsi="Bookman Old Style"/>
+          <w:sz w:val="20"/>
+          <w:szCs w:val="20"/>
+        </w:rPr>
+        <w:t xml:space="preserve">: 'NONE', </w:t>
+      </w:r>
+      <w:proofErr w:type="spellStart"/>
+      <w:r>
+        <w:rPr>
+          <w:rFonts w:ascii="Bookman Old Style" w:hAnsi="Bookman Old Style"/>
+          <w:sz w:val="20"/>
+          <w:szCs w:val="20"/>
+        </w:rPr>
+        <w:t>sortMode</w:t>
+      </w:r>
+      <w:proofErr w:type="spellEnd"/>
+      <w:r>
+        <w:rPr>
+          <w:rFonts w:ascii="Bookman Old Style" w:hAnsi="Bookman Old Style"/>
+          <w:sz w:val="20"/>
+          <w:szCs w:val="20"/>
+        </w:rPr>
+        <w:t xml:space="preserve">: 'NONE', </w:t>
+      </w:r>
+      <w:proofErr w:type="spellStart"/>
+      <w:r>
+        <w:rPr>
+          <w:rFonts w:ascii="Bookman Old Style" w:hAnsi="Bookman Old Style"/>
+          <w:sz w:val="20"/>
+          <w:szCs w:val="20"/>
+        </w:rPr>
+        <w:t>tagFilter</w:t>
+      </w:r>
+      <w:proofErr w:type="spellEnd"/>
+      <w:r>
+        <w:rPr>
+          <w:rFonts w:ascii="Bookman Old Style" w:hAnsi="Bookman Old Style"/>
+          <w:sz w:val="20"/>
+          <w:szCs w:val="20"/>
+        </w:rPr>
+        <w:t>: '*', type: '</w:t>
+      </w:r>
+      <w:proofErr w:type="spellStart"/>
+      <w:r>
+        <w:rPr>
+          <w:rFonts w:ascii="Bookman Old Style" w:hAnsi="Bookman Old Style"/>
+          <w:sz w:val="20"/>
+          <w:szCs w:val="20"/>
+        </w:rPr>
+        <w:t>GitParameterDefinition</w:t>
+      </w:r>
+      <w:proofErr w:type="spellEnd"/>
+      <w:r>
+        <w:rPr>
+          <w:rFonts w:ascii="Bookman Old Style" w:hAnsi="Bookman Old Style"/>
+          <w:sz w:val="20"/>
+          <w:szCs w:val="20"/>
+        </w:rPr>
+        <w:t>')])])</w:t>
+      </w:r>
+    </w:p>
+    <w:p>
+      <w:pPr>
+        <w:rPr>
+          <w:rFonts w:ascii="Bookman Old Style" w:hAnsi="Bookman Old Style"/>
+          <w:b/>
+          <w:bCs/>
+          <w:i/>
+          <w:iCs/>
+          <w:sz w:val="28"/>
+          <w:szCs w:val="28"/>
+        </w:rPr>
+      </w:pPr>
+    </w:p>
+    <w:p>
+      <w:pPr>
+        <w:rPr>
+          <w:rFonts w:ascii="Bookman Old Style" w:hAnsi="Bookman Old Style"/>
+          <w:b/>
+          <w:bCs/>
+          <w:i/>
+          <w:iCs/>
+          <w:sz w:val="28"/>
+          <w:szCs w:val="28"/>
+        </w:rPr>
+      </w:pPr>
+      <w:r>
+        <w:rPr>
+          <w:rFonts w:ascii="Bookman Old Style" w:hAnsi="Bookman Old Style"/>
+          <w:b/>
+          <w:bCs/>
+          <w:i/>
+          <w:iCs/>
+          <w:sz w:val="28"/>
+          <w:szCs w:val="28"/>
+        </w:rPr>
+        <w:lastRenderedPageBreak/>
+        <w:drawing>
+          <wp:inline distT="0" distB="0" distL="0" distR="0" wp14:anchorId="2C37F043" wp14:editId="4DE55497">
+            <wp:extent cx="5731510" cy="3049905"/>
+            <wp:effectExtent l="0" t="0" r="2540" b="0"/>
+            <wp:docPr id="8" name="Picture 8"/>
+            <wp:cNvGraphicFramePr>
+              <a:graphicFrameLocks xmlns:a="http://schemas.openxmlformats.org/drawingml/2006/main" noChangeAspect="1"/>
+            </wp:cNvGraphicFramePr>
+            <a:graphic xmlns:a="http://schemas.openxmlformats.org/drawingml/2006/main">
+              <a:graphicData uri="http://schemas.openxmlformats.org/drawingml/2006/picture">
+                <pic:pic xmlns:pic="http://schemas.openxmlformats.org/drawingml/2006/picture">
+                  <pic:nvPicPr>
+                    <pic:cNvPr id="1" name=""/>
+                    <pic:cNvPicPr/>
+                  </pic:nvPicPr>
+                  <pic:blipFill>
+                    <a:blip r:embed="rId12"/>
+                    <a:stretch>
+                      <a:fillRect/>
+                    </a:stretch>
+                  </pic:blipFill>
+                  <pic:spPr>
+                    <a:xfrm>
+                      <a:off x="0" y="0"/>
+                      <a:ext cx="5731510" cy="3049905"/>
+                    </a:xfrm>
+                    <a:prstGeom prst="rect">
+                      <a:avLst/>
+                    </a:prstGeom>
+                  </pic:spPr>
+                </pic:pic>
+              </a:graphicData>
+            </a:graphic>
+          </wp:inline>
+        </w:drawing>
+      </w:r>
+    </w:p>
+    <w:p>
+      <w:pPr>
+        <w:rPr>
+          <w:rFonts w:ascii="Bookman Old Style" w:hAnsi="Bookman Old Style"/>
+          <w:b/>
+          <w:bCs/>
+          <w:i/>
+          <w:iCs/>
+          <w:sz w:val="28"/>
+          <w:szCs w:val="28"/>
+        </w:rPr>
+      </w:pPr>
+    </w:p>
+    <w:p>
+      <w:pPr>
+        <w:rPr>
+          <w:rFonts w:ascii="Bookman Old Style" w:hAnsi="Bookman Old Style"/>
+          <w:b/>
+          <w:bCs/>
+          <w:i/>
+          <w:iCs/>
+          <w:sz w:val="28"/>
+          <w:szCs w:val="28"/>
+        </w:rPr>
+      </w:pPr>
+      <w:r>
+        <w:rPr>
+          <w:rFonts w:ascii="Bookman Old Style" w:hAnsi="Bookman Old Style"/>
+          <w:b/>
+          <w:bCs/>
+          <w:i/>
+          <w:iCs/>
+          <w:sz w:val="28"/>
+          <w:szCs w:val="28"/>
+        </w:rPr>
+        <w:drawing>
+          <wp:inline distT="0" distB="0" distL="0" distR="0" wp14:anchorId="2EDE2329" wp14:editId="7017D8C9">
+            <wp:extent cx="5731510" cy="3718560"/>
+            <wp:effectExtent l="0" t="0" r="2540" b="0"/>
+            <wp:docPr id="9" name="Picture 9"/>
+            <wp:cNvGraphicFramePr>
+              <a:graphicFrameLocks xmlns:a="http://schemas.openxmlformats.org/drawingml/2006/main" noChangeAspect="1"/>
+            </wp:cNvGraphicFramePr>
+            <a:graphic xmlns:a="http://schemas.openxmlformats.org/drawingml/2006/main">
+              <a:graphicData uri="http://schemas.openxmlformats.org/drawingml/2006/picture">
+                <pic:pic xmlns:pic="http://schemas.openxmlformats.org/drawingml/2006/picture">
+                  <pic:nvPicPr>
+                    <pic:cNvPr id="1" name=""/>
+                    <pic:cNvPicPr/>
+                  </pic:nvPicPr>
+                  <pic:blipFill>
+                    <a:blip r:embed="rId13"/>
+                    <a:stretch>
+                      <a:fillRect/>
+                    </a:stretch>
+                  </pic:blipFill>
+                  <pic:spPr>
+                    <a:xfrm>
+                      <a:off x="0" y="0"/>
+                      <a:ext cx="5731510" cy="3718560"/>
+                    </a:xfrm>
+                    <a:prstGeom prst="rect">
+                      <a:avLst/>
+                    </a:prstGeom>
+                  </pic:spPr>
+                </pic:pic>
+              </a:graphicData>
+            </a:graphic>
+          </wp:inline>
+        </w:drawing>
+      </w:r>
+    </w:p>
+    <w:p>
+      <w:pPr>
+        <w:rPr>
+          <w:rFonts w:ascii="Bookman Old Style" w:hAnsi="Bookman Old Style"/>
+          <w:b/>
+          <w:bCs/>
+          <w:i/>
+          <w:iCs/>
+          <w:sz w:val="28"/>
+          <w:szCs w:val="28"/>
+        </w:rPr>
+      </w:pPr>
+    </w:p>
+    <w:p>
+      <w:pPr>
+        <w:rPr>
+          <w:rFonts w:ascii="Bookman Old Style" w:hAnsi="Bookman Old Style"/>
+          <w:b/>
+          <w:bCs/>
+          <w:i/>
+          <w:iCs/>
+          <w:sz w:val="28"/>
+          <w:szCs w:val="28"/>
+        </w:rPr>
+      </w:pPr>
+      <w:r>
+        <w:rPr>
+          <w:rFonts w:ascii="Bookman Old Style" w:hAnsi="Bookman Old Style"/>
+          <w:b/>
+          <w:bCs/>
+          <w:i/>
+          <w:iCs/>
+          <w:sz w:val="28"/>
+          <w:szCs w:val="28"/>
+        </w:rPr>
+        <w:lastRenderedPageBreak/>
+        <w:drawing>
+          <wp:inline distT="0" distB="0" distL="0" distR="0" wp14:anchorId="48455561" wp14:editId="44B85E2A">
+            <wp:extent cx="5731510" cy="1642745"/>
+            <wp:effectExtent l="0" t="0" r="2540" b="0"/>
+            <wp:docPr id="10" name="Picture 10"/>
+            <wp:cNvGraphicFramePr>
+              <a:graphicFrameLocks xmlns:a="http://schemas.openxmlformats.org/drawingml/2006/main" noChangeAspect="1"/>
+            </wp:cNvGraphicFramePr>
+            <a:graphic xmlns:a="http://schemas.openxmlformats.org/drawingml/2006/main">
+              <a:graphicData uri="http://schemas.openxmlformats.org/drawingml/2006/picture">
+                <pic:pic xmlns:pic="http://schemas.openxmlformats.org/drawingml/2006/picture">
+                  <pic:nvPicPr>
+                    <pic:cNvPr id="1" name=""/>
+                    <pic:cNvPicPr/>
+                  </pic:nvPicPr>
+                  <pic:blipFill>
+                    <a:blip r:embed="rId14"/>
+                    <a:stretch>
+                      <a:fillRect/>
+                    </a:stretch>
+                  </pic:blipFill>
+                  <pic:spPr>
+                    <a:xfrm>
+                      <a:off x="0" y="0"/>
+                      <a:ext cx="5731510" cy="1642745"/>
+                    </a:xfrm>
+                    <a:prstGeom prst="rect">
+                      <a:avLst/>
+                    </a:prstGeom>
+                  </pic:spPr>
+                </pic:pic>
+              </a:graphicData>
+            </a:graphic>
+          </wp:inline>
+        </w:drawing>
+      </w:r>
+    </w:p>
+    <w:p>
+      <w:pPr>
+        <w:rPr>
+          <w:rFonts w:ascii="Bookman Old Style" w:hAnsi="Bookman Old Style"/>
+          <w:b/>
+          <w:bCs/>
+          <w:i/>
+          <w:iCs/>
+          <w:sz w:val="28"/>
+          <w:szCs w:val="28"/>
+        </w:rPr>
+      </w:pPr>
+    </w:p>
+    <w:p>
+      <w:pPr>
+        <w:rPr>
+          <w:rFonts w:ascii="Bookman Old Style" w:hAnsi="Bookman Old Style"/>
+          <w:b/>
+          <w:bCs/>
+          <w:i/>
+          <w:iCs/>
+          <w:sz w:val="28"/>
+          <w:szCs w:val="28"/>
+        </w:rPr>
+      </w:pPr>
+    </w:p>
+    <w:p>
+      <w:pPr>
+        <w:rPr>
+          <w:rFonts w:ascii="Bookman Old Style" w:hAnsi="Bookman Old Style"/>
+          <w:b/>
+          <w:bCs/>
+          <w:i/>
+          <w:iCs/>
+          <w:sz w:val="28"/>
+          <w:szCs w:val="28"/>
+        </w:rPr>
+      </w:pPr>
+      <w:r>
+        <w:rPr>
+          <w:rFonts w:ascii="Bookman Old Style" w:hAnsi="Bookman Old Style"/>
+          <w:b/>
+          <w:bCs/>
+          <w:i/>
+          <w:iCs/>
+          <w:sz w:val="28"/>
+          <w:szCs w:val="28"/>
+        </w:rPr>
+        <w:t xml:space="preserve">Create </w:t>
+      </w:r>
+      <w:proofErr w:type="spellStart"/>
+      <w:r>
+        <w:rPr>
+          <w:rFonts w:ascii="Bookman Old Style" w:hAnsi="Bookman Old Style"/>
+          <w:b/>
+          <w:bCs/>
+          <w:i/>
+          <w:iCs/>
+          <w:sz w:val="28"/>
+          <w:szCs w:val="28"/>
+        </w:rPr>
+        <w:t>Jenkinsfile</w:t>
+      </w:r>
+      <w:proofErr w:type="spellEnd"/>
+      <w:r>
+        <w:rPr>
+          <w:rFonts w:ascii="Bookman Old Style" w:hAnsi="Bookman Old Style"/>
+          <w:b/>
+          <w:bCs/>
+          <w:i/>
+          <w:iCs/>
+          <w:sz w:val="28"/>
+          <w:szCs w:val="28"/>
+        </w:rPr>
+        <w:t xml:space="preserve"> in you master branch of your repository. script is as below</w:t>
+      </w:r>
+    </w:p>
+    <w:p>
+      <w:pPr>
+        <w:rPr>
+          <w:rFonts w:ascii="Bookman Old Style" w:hAnsi="Bookman Old Style"/>
+          <w:b/>
+          <w:bCs/>
+          <w:i/>
+          <w:iCs/>
+          <w:sz w:val="28"/>
+          <w:szCs w:val="28"/>
+        </w:rPr>
+      </w:pPr>
+    </w:p>
+    <w:p>
+      <w:pPr>
+        <w:rPr>
+          <w:rFonts w:ascii="Bookman Old Style" w:hAnsi="Bookman Old Style"/>
+          <w:sz w:val="20"/>
+          <w:szCs w:val="20"/>
+        </w:rPr>
+      </w:pPr>
+      <w:proofErr w:type="gramStart"/>
+      <w:r>
+        <w:rPr>
+          <w:rFonts w:ascii="Bookman Old Style" w:hAnsi="Bookman Old Style"/>
+          <w:sz w:val="20"/>
+          <w:szCs w:val="20"/>
+        </w:rPr>
+        <w:t>properties(</w:t>
+      </w:r>
+      <w:proofErr w:type="gramEnd"/>
+      <w:r>
+        <w:rPr>
+          <w:rFonts w:ascii="Bookman Old Style" w:hAnsi="Bookman Old Style"/>
+          <w:sz w:val="20"/>
+          <w:szCs w:val="20"/>
+        </w:rPr>
+        <w:t>[parameters([</w:t>
+      </w:r>
+      <w:proofErr w:type="spellStart"/>
+      <w:r>
+        <w:rPr>
+          <w:rFonts w:ascii="Bookman Old Style" w:hAnsi="Bookman Old Style"/>
+          <w:sz w:val="20"/>
+          <w:szCs w:val="20"/>
+        </w:rPr>
+        <w:t>gitParameter</w:t>
+      </w:r>
+      <w:proofErr w:type="spellEnd"/>
+      <w:r>
+        <w:rPr>
+          <w:rFonts w:ascii="Bookman Old Style" w:hAnsi="Bookman Old Style"/>
+          <w:sz w:val="20"/>
+          <w:szCs w:val="20"/>
+        </w:rPr>
+        <w:t xml:space="preserve">(branch: '', </w:t>
+      </w:r>
+      <w:proofErr w:type="spellStart"/>
+      <w:r>
+        <w:rPr>
+          <w:rFonts w:ascii="Bookman Old Style" w:hAnsi="Bookman Old Style"/>
+          <w:sz w:val="20"/>
+          <w:szCs w:val="20"/>
+        </w:rPr>
+        <w:t>branchFilter</w:t>
+      </w:r>
+      <w:proofErr w:type="spellEnd"/>
+      <w:r>
+        <w:rPr>
+          <w:rFonts w:ascii="Bookman Old Style" w:hAnsi="Bookman Old Style"/>
+          <w:sz w:val="20"/>
+          <w:szCs w:val="20"/>
+        </w:rPr>
+        <w:t xml:space="preserve">: '.*', </w:t>
+      </w:r>
+      <w:proofErr w:type="spellStart"/>
+      <w:r>
+        <w:rPr>
+          <w:rFonts w:ascii="Bookman Old Style" w:hAnsi="Bookman Old Style"/>
+          <w:sz w:val="20"/>
+          <w:szCs w:val="20"/>
+        </w:rPr>
+        <w:t>defaultValue</w:t>
+      </w:r>
+      <w:proofErr w:type="spellEnd"/>
+      <w:r>
+        <w:rPr>
+          <w:rFonts w:ascii="Bookman Old Style" w:hAnsi="Bookman Old Style"/>
+          <w:sz w:val="20"/>
+          <w:szCs w:val="20"/>
+        </w:rPr>
+        <w:t xml:space="preserve">: '*/master', description: 'Select branch from Git', name: 'branch', </w:t>
+      </w:r>
+      <w:proofErr w:type="spellStart"/>
+      <w:r>
+        <w:rPr>
+          <w:rFonts w:ascii="Bookman Old Style" w:hAnsi="Bookman Old Style"/>
+          <w:sz w:val="20"/>
+          <w:szCs w:val="20"/>
+        </w:rPr>
+        <w:t>quickFilterEnabled</w:t>
+      </w:r>
+      <w:proofErr w:type="spellEnd"/>
+      <w:r>
+        <w:rPr>
+          <w:rFonts w:ascii="Bookman Old Style" w:hAnsi="Bookman Old Style"/>
+          <w:sz w:val="20"/>
+          <w:szCs w:val="20"/>
+        </w:rPr>
+        <w:t xml:space="preserve">: false, </w:t>
+      </w:r>
+      <w:proofErr w:type="spellStart"/>
+      <w:r>
+        <w:rPr>
+          <w:rFonts w:ascii="Bookman Old Style" w:hAnsi="Bookman Old Style"/>
+          <w:sz w:val="20"/>
+          <w:szCs w:val="20"/>
+        </w:rPr>
+        <w:t>selectedValue</w:t>
+      </w:r>
+      <w:proofErr w:type="spellEnd"/>
+      <w:r>
+        <w:rPr>
+          <w:rFonts w:ascii="Bookman Old Style" w:hAnsi="Bookman Old Style"/>
+          <w:sz w:val="20"/>
+          <w:szCs w:val="20"/>
+        </w:rPr>
+        <w:t xml:space="preserve">: 'NONE', </w:t>
+      </w:r>
+      <w:proofErr w:type="spellStart"/>
+      <w:r>
+        <w:rPr>
+          <w:rFonts w:ascii="Bookman Old Style" w:hAnsi="Bookman Old Style"/>
+          <w:sz w:val="20"/>
+          <w:szCs w:val="20"/>
+        </w:rPr>
+        <w:t>sortMode</w:t>
+      </w:r>
+      <w:proofErr w:type="spellEnd"/>
+      <w:r>
+        <w:rPr>
+          <w:rFonts w:ascii="Bookman Old Style" w:hAnsi="Bookman Old Style"/>
+          <w:sz w:val="20"/>
+          <w:szCs w:val="20"/>
+        </w:rPr>
+        <w:t xml:space="preserve">: 'NONE', </w:t>
+      </w:r>
+      <w:proofErr w:type="spellStart"/>
+      <w:r>
+        <w:rPr>
+          <w:rFonts w:ascii="Bookman Old Style" w:hAnsi="Bookman Old Style"/>
+          <w:sz w:val="20"/>
+          <w:szCs w:val="20"/>
+        </w:rPr>
+        <w:t>tagFilter</w:t>
+      </w:r>
+      <w:proofErr w:type="spellEnd"/>
+      <w:r>
+        <w:rPr>
+          <w:rFonts w:ascii="Bookman Old Style" w:hAnsi="Bookman Old Style"/>
+          <w:sz w:val="20"/>
+          <w:szCs w:val="20"/>
+        </w:rPr>
+        <w:t>: '*', type: '</w:t>
+      </w:r>
+      <w:proofErr w:type="spellStart"/>
+      <w:r>
+        <w:rPr>
+          <w:rFonts w:ascii="Bookman Old Style" w:hAnsi="Bookman Old Style"/>
+          <w:sz w:val="20"/>
+          <w:szCs w:val="20"/>
+        </w:rPr>
+        <w:t>GitParameterDefinition</w:t>
+      </w:r>
+      <w:proofErr w:type="spellEnd"/>
+      <w:r>
+        <w:rPr>
+          <w:rFonts w:ascii="Bookman Old Style" w:hAnsi="Bookman Old Style"/>
+          <w:sz w:val="20"/>
+          <w:szCs w:val="20"/>
+        </w:rPr>
+        <w:t>')])])</w:t>
       </w:r>
     </w:p>
     <w:p>
@@ -1079,6 +1782,7 @@
         </w:rPr>
         <w:t xml:space="preserve">          if (</w:t>
       </w:r>
+      <w:proofErr w:type="spellStart"/>
       <w:proofErr w:type="gramStart"/>
       <w:r>
         <w:rPr>
@@ -1088,6 +1792,7 @@
         </w:rPr>
         <w:t>env.branch</w:t>
       </w:r>
+      <w:proofErr w:type="spellEnd"/>
       <w:proofErr w:type="gramEnd"/>
       <w:r>
         <w:rPr>
@@ -1112,8 +1817,27 @@
           <w:sz w:val="20"/>
           <w:szCs w:val="20"/>
         </w:rPr>
-        <w:t xml:space="preserve">              def thisbranch = </w:t>
-      </w:r>
+        <w:t xml:space="preserve">              def </w:t>
+      </w:r>
+      <w:proofErr w:type="spellStart"/>
+      <w:r>
+        <w:rPr>
+          <w:rFonts w:ascii="Bookman Old Style" w:hAnsi="Bookman Old Style"/>
+          <w:sz w:val="20"/>
+          <w:szCs w:val="20"/>
+        </w:rPr>
+        <w:t>thisbranch</w:t>
+      </w:r>
+      <w:proofErr w:type="spellEnd"/>
+      <w:r>
+        <w:rPr>
+          <w:rFonts w:ascii="Bookman Old Style" w:hAnsi="Bookman Old Style"/>
+          <w:sz w:val="20"/>
+          <w:szCs w:val="20"/>
+        </w:rPr>
+        <w:t xml:space="preserve"> = </w:t>
+      </w:r>
+      <w:proofErr w:type="spellStart"/>
       <w:proofErr w:type="gramStart"/>
       <w:r>
         <w:rPr>
@@ -1123,6 +1847,7 @@
         </w:rPr>
         <w:t>env.branch</w:t>
       </w:r>
+      <w:proofErr w:type="spellEnd"/>
       <w:proofErr w:type="gramEnd"/>
     </w:p>
     <w:p>
@@ -1139,44 +1864,848 @@
           <w:sz w:val="20"/>
           <w:szCs w:val="20"/>
         </w:rPr>
+        <w:tab/>
+      </w:r>
+      <w:r>
+        <w:rPr>
+          <w:rFonts w:ascii="Bookman Old Style" w:hAnsi="Bookman Old Style"/>
+          <w:sz w:val="20"/>
+          <w:szCs w:val="20"/>
+        </w:rPr>
+        <w:tab/>
+        <w:t xml:space="preserve">  echo "I only execute on the $</w:t>
+      </w:r>
+      <w:proofErr w:type="spellStart"/>
+      <w:r>
+        <w:rPr>
+          <w:rFonts w:ascii="Bookman Old Style" w:hAnsi="Bookman Old Style"/>
+          <w:sz w:val="20"/>
+          <w:szCs w:val="20"/>
+        </w:rPr>
+        <w:t>thisbranch</w:t>
+      </w:r>
+      <w:proofErr w:type="spellEnd"/>
+      <w:r>
+        <w:rPr>
+          <w:rFonts w:ascii="Bookman Old Style" w:hAnsi="Bookman Old Style"/>
+          <w:sz w:val="20"/>
+          <w:szCs w:val="20"/>
+        </w:rPr>
+        <w:t xml:space="preserve"> branch"</w:t>
+      </w:r>
+    </w:p>
+    <w:p>
+      <w:pPr>
+        <w:rPr>
+          <w:rFonts w:ascii="Bookman Old Style" w:hAnsi="Bookman Old Style"/>
+          <w:sz w:val="20"/>
+          <w:szCs w:val="20"/>
+        </w:rPr>
+      </w:pPr>
+      <w:r>
+        <w:rPr>
+          <w:rFonts w:ascii="Bookman Old Style" w:hAnsi="Bookman Old Style"/>
+          <w:sz w:val="20"/>
+          <w:szCs w:val="20"/>
+        </w:rPr>
+        <w:tab/>
+      </w:r>
+      <w:r>
+        <w:rPr>
+          <w:rFonts w:ascii="Bookman Old Style" w:hAnsi="Bookman Old Style"/>
+          <w:sz w:val="20"/>
+          <w:szCs w:val="20"/>
+        </w:rPr>
+        <w:tab/>
+        <w:t xml:space="preserve">  echo " This is what </w:t>
+      </w:r>
+      <w:proofErr w:type="spellStart"/>
+      <w:r>
+        <w:rPr>
+          <w:rFonts w:ascii="Bookman Old Style" w:hAnsi="Bookman Old Style"/>
+          <w:sz w:val="20"/>
+          <w:szCs w:val="20"/>
+        </w:rPr>
+        <w:t>i</w:t>
+      </w:r>
+      <w:proofErr w:type="spellEnd"/>
+      <w:r>
+        <w:rPr>
+          <w:rFonts w:ascii="Bookman Old Style" w:hAnsi="Bookman Old Style"/>
+          <w:sz w:val="20"/>
+          <w:szCs w:val="20"/>
+        </w:rPr>
+        <w:t xml:space="preserve"> Get - ${</w:t>
+      </w:r>
+      <w:proofErr w:type="spellStart"/>
+      <w:proofErr w:type="gramStart"/>
+      <w:r>
+        <w:rPr>
+          <w:rFonts w:ascii="Bookman Old Style" w:hAnsi="Bookman Old Style"/>
+          <w:sz w:val="20"/>
+          <w:szCs w:val="20"/>
+        </w:rPr>
+        <w:t>params.branch</w:t>
+      </w:r>
+      <w:proofErr w:type="spellEnd"/>
+      <w:proofErr w:type="gramEnd"/>
+      <w:r>
+        <w:rPr>
+          <w:rFonts w:ascii="Bookman Old Style" w:hAnsi="Bookman Old Style"/>
+          <w:sz w:val="20"/>
+          <w:szCs w:val="20"/>
+        </w:rPr>
+        <w:t>}"</w:t>
+      </w:r>
+    </w:p>
+    <w:p>
+      <w:pPr>
+        <w:rPr>
+          <w:rFonts w:ascii="Bookman Old Style" w:hAnsi="Bookman Old Style"/>
+          <w:sz w:val="20"/>
+          <w:szCs w:val="20"/>
+        </w:rPr>
+      </w:pPr>
+      <w:r>
+        <w:rPr>
+          <w:rFonts w:ascii="Bookman Old Style" w:hAnsi="Bookman Old Style"/>
+          <w:sz w:val="20"/>
+          <w:szCs w:val="20"/>
+        </w:rPr>
+        <w:tab/>
+        <w:t xml:space="preserve">      node("small")</w:t>
+      </w:r>
+    </w:p>
+    <w:p>
+      <w:pPr>
+        <w:rPr>
+          <w:rFonts w:ascii="Bookman Old Style" w:hAnsi="Bookman Old Style"/>
+          <w:sz w:val="20"/>
+          <w:szCs w:val="20"/>
+        </w:rPr>
+      </w:pPr>
+      <w:r>
+        <w:rPr>
+          <w:rFonts w:ascii="Bookman Old Style" w:hAnsi="Bookman Old Style"/>
+          <w:sz w:val="20"/>
+          <w:szCs w:val="20"/>
+        </w:rPr>
+        <w:tab/>
+      </w:r>
+      <w:r>
+        <w:rPr>
+          <w:rFonts w:ascii="Bookman Old Style" w:hAnsi="Bookman Old Style"/>
+          <w:sz w:val="20"/>
+          <w:szCs w:val="20"/>
+        </w:rPr>
+        <w:tab/>
+        <w:t xml:space="preserve">  { </w:t>
+      </w:r>
+    </w:p>
+    <w:p>
+      <w:pPr>
+        <w:rPr>
+          <w:rFonts w:ascii="Bookman Old Style" w:hAnsi="Bookman Old Style"/>
+          <w:sz w:val="20"/>
+          <w:szCs w:val="20"/>
+        </w:rPr>
+      </w:pPr>
+      <w:r>
+        <w:rPr>
+          <w:rFonts w:ascii="Bookman Old Style" w:hAnsi="Bookman Old Style"/>
+          <w:sz w:val="20"/>
+          <w:szCs w:val="20"/>
+        </w:rPr>
+        <w:tab/>
+      </w:r>
+      <w:r>
+        <w:rPr>
+          <w:rFonts w:ascii="Bookman Old Style" w:hAnsi="Bookman Old Style"/>
+          <w:sz w:val="20"/>
+          <w:szCs w:val="20"/>
+        </w:rPr>
+        <w:tab/>
+      </w:r>
+      <w:r>
+        <w:rPr>
+          <w:rFonts w:ascii="Bookman Old Style" w:hAnsi="Bookman Old Style"/>
+          <w:sz w:val="20"/>
+          <w:szCs w:val="20"/>
+        </w:rPr>
+        <w:tab/>
+        <w:t xml:space="preserve">  stage ("git-clone") {</w:t>
+      </w:r>
+    </w:p>
+    <w:p>
+      <w:pPr>
+        <w:rPr>
+          <w:rFonts w:ascii="Bookman Old Style" w:hAnsi="Bookman Old Style"/>
+          <w:sz w:val="20"/>
+          <w:szCs w:val="20"/>
+        </w:rPr>
+      </w:pPr>
+      <w:r>
+        <w:rPr>
+          <w:rFonts w:ascii="Bookman Old Style" w:hAnsi="Bookman Old Style"/>
+          <w:sz w:val="20"/>
+          <w:szCs w:val="20"/>
+        </w:rPr>
+        <w:tab/>
+      </w:r>
+      <w:r>
+        <w:rPr>
+          <w:rFonts w:ascii="Bookman Old Style" w:hAnsi="Bookman Old Style"/>
+          <w:sz w:val="20"/>
+          <w:szCs w:val="20"/>
+        </w:rPr>
+        <w:tab/>
+        <w:t xml:space="preserve">   </w:t>
+      </w:r>
+      <w:r>
+        <w:rPr>
+          <w:rFonts w:ascii="Bookman Old Style" w:hAnsi="Bookman Old Style"/>
+          <w:sz w:val="20"/>
+          <w:szCs w:val="20"/>
+        </w:rPr>
+        <w:tab/>
+      </w:r>
+      <w:r>
+        <w:rPr>
+          <w:rFonts w:ascii="Bookman Old Style" w:hAnsi="Bookman Old Style"/>
+          <w:sz w:val="20"/>
+          <w:szCs w:val="20"/>
+        </w:rPr>
+        <w:tab/>
+        <w:t>echo " Launching small Instance and cloning GIT from $</w:t>
+      </w:r>
+      <w:proofErr w:type="spellStart"/>
+      <w:proofErr w:type="gramStart"/>
+      <w:r>
+        <w:rPr>
+          <w:rFonts w:ascii="Bookman Old Style" w:hAnsi="Bookman Old Style"/>
+          <w:sz w:val="20"/>
+          <w:szCs w:val="20"/>
+        </w:rPr>
+        <w:t>thisbranch</w:t>
+      </w:r>
+      <w:proofErr w:type="spellEnd"/>
+      <w:r>
+        <w:rPr>
+          <w:rFonts w:ascii="Bookman Old Style" w:hAnsi="Bookman Old Style"/>
+          <w:sz w:val="20"/>
+          <w:szCs w:val="20"/>
+        </w:rPr>
+        <w:t xml:space="preserve">  and</w:t>
+      </w:r>
+      <w:proofErr w:type="gramEnd"/>
+      <w:r>
+        <w:rPr>
+          <w:rFonts w:ascii="Bookman Old Style" w:hAnsi="Bookman Old Style"/>
+          <w:sz w:val="20"/>
+          <w:szCs w:val="20"/>
+        </w:rPr>
+        <w:t xml:space="preserve"> ${</w:t>
+      </w:r>
+      <w:proofErr w:type="spellStart"/>
+      <w:r>
+        <w:rPr>
+          <w:rFonts w:ascii="Bookman Old Style" w:hAnsi="Bookman Old Style"/>
+          <w:sz w:val="20"/>
+          <w:szCs w:val="20"/>
+        </w:rPr>
+        <w:t>params.branch</w:t>
+      </w:r>
+      <w:proofErr w:type="spellEnd"/>
+      <w:r>
+        <w:rPr>
+          <w:rFonts w:ascii="Bookman Old Style" w:hAnsi="Bookman Old Style"/>
+          <w:sz w:val="20"/>
+          <w:szCs w:val="20"/>
+        </w:rPr>
+        <w:t>} "</w:t>
+      </w:r>
+    </w:p>
+    <w:p>
+      <w:pPr>
+        <w:rPr>
+          <w:rFonts w:ascii="Bookman Old Style" w:hAnsi="Bookman Old Style"/>
+          <w:sz w:val="20"/>
+          <w:szCs w:val="20"/>
+        </w:rPr>
+      </w:pPr>
+      <w:r>
+        <w:rPr>
+          <w:rFonts w:ascii="Bookman Old Style" w:hAnsi="Bookman Old Style"/>
+          <w:sz w:val="20"/>
+          <w:szCs w:val="20"/>
+        </w:rPr>
+        <w:tab/>
+      </w:r>
+      <w:r>
+        <w:rPr>
+          <w:rFonts w:ascii="Bookman Old Style" w:hAnsi="Bookman Old Style"/>
+          <w:sz w:val="20"/>
+          <w:szCs w:val="20"/>
+        </w:rPr>
+        <w:tab/>
+        <w:t xml:space="preserve">   </w:t>
+      </w:r>
+      <w:r>
+        <w:rPr>
+          <w:rFonts w:ascii="Bookman Old Style" w:hAnsi="Bookman Old Style"/>
+          <w:sz w:val="20"/>
+          <w:szCs w:val="20"/>
+        </w:rPr>
+        <w:tab/>
+      </w:r>
+      <w:r>
+        <w:rPr>
+          <w:rFonts w:ascii="Bookman Old Style" w:hAnsi="Bookman Old Style"/>
+          <w:sz w:val="20"/>
+          <w:szCs w:val="20"/>
+        </w:rPr>
+        <w:tab/>
+      </w:r>
+      <w:proofErr w:type="gramStart"/>
+      <w:r>
+        <w:rPr>
+          <w:rFonts w:ascii="Bookman Old Style" w:hAnsi="Bookman Old Style"/>
+          <w:sz w:val="20"/>
+          <w:szCs w:val="20"/>
+        </w:rPr>
+        <w:t>checkout(</w:t>
+      </w:r>
+      <w:proofErr w:type="gramEnd"/>
+      <w:r>
+        <w:rPr>
+          <w:rFonts w:ascii="Bookman Old Style" w:hAnsi="Bookman Old Style"/>
+          <w:sz w:val="20"/>
+          <w:szCs w:val="20"/>
+        </w:rPr>
+        <w:t>[$class: '</w:t>
+      </w:r>
+      <w:proofErr w:type="spellStart"/>
+      <w:r>
+        <w:rPr>
+          <w:rFonts w:ascii="Bookman Old Style" w:hAnsi="Bookman Old Style"/>
+          <w:sz w:val="20"/>
+          <w:szCs w:val="20"/>
+        </w:rPr>
+        <w:t>GitSCM</w:t>
+      </w:r>
+      <w:proofErr w:type="spellEnd"/>
+      <w:r>
+        <w:rPr>
+          <w:rFonts w:ascii="Bookman Old Style" w:hAnsi="Bookman Old Style"/>
+          <w:sz w:val="20"/>
+          <w:szCs w:val="20"/>
+        </w:rPr>
+        <w:t xml:space="preserve">', branches: [[name: </w:t>
+      </w:r>
+      <w:proofErr w:type="spellStart"/>
+      <w:r>
+        <w:rPr>
+          <w:rFonts w:ascii="Bookman Old Style" w:hAnsi="Bookman Old Style"/>
+          <w:sz w:val="20"/>
+          <w:szCs w:val="20"/>
+        </w:rPr>
+        <w:t>params.branch</w:t>
+      </w:r>
+      <w:proofErr w:type="spellEnd"/>
+      <w:r>
+        <w:rPr>
+          <w:rFonts w:ascii="Bookman Old Style" w:hAnsi="Bookman Old Style"/>
+          <w:sz w:val="20"/>
+          <w:szCs w:val="20"/>
+        </w:rPr>
+        <w:t xml:space="preserve">]], extensions: [], </w:t>
+      </w:r>
+      <w:proofErr w:type="spellStart"/>
+      <w:r>
+        <w:rPr>
+          <w:rFonts w:ascii="Bookman Old Style" w:hAnsi="Bookman Old Style"/>
+          <w:sz w:val="20"/>
+          <w:szCs w:val="20"/>
+        </w:rPr>
+        <w:t>userRemoteConfigs</w:t>
+      </w:r>
+      <w:proofErr w:type="spellEnd"/>
+      <w:r>
+        <w:rPr>
+          <w:rFonts w:ascii="Bookman Old Style" w:hAnsi="Bookman Old Style"/>
+          <w:sz w:val="20"/>
+          <w:szCs w:val="20"/>
+        </w:rPr>
+        <w:t>: [[</w:t>
+      </w:r>
+      <w:proofErr w:type="spellStart"/>
+      <w:r>
+        <w:rPr>
+          <w:rFonts w:ascii="Bookman Old Style" w:hAnsi="Bookman Old Style"/>
+          <w:sz w:val="20"/>
+          <w:szCs w:val="20"/>
+        </w:rPr>
+        <w:t>credentialsId</w:t>
+      </w:r>
+      <w:proofErr w:type="spellEnd"/>
+      <w:r>
+        <w:rPr>
+          <w:rFonts w:ascii="Bookman Old Style" w:hAnsi="Bookman Old Style"/>
+          <w:sz w:val="20"/>
+          <w:szCs w:val="20"/>
+        </w:rPr>
+        <w:t>: 'git-user', url: 'https://github.com/</w:t>
+      </w:r>
+      <w:proofErr w:type="spellStart"/>
+      <w:r>
+        <w:rPr>
+          <w:rFonts w:ascii="Bookman Old Style" w:hAnsi="Bookman Old Style"/>
+          <w:sz w:val="20"/>
+          <w:szCs w:val="20"/>
+        </w:rPr>
+        <w:t>verma</w:t>
+      </w:r>
+      <w:proofErr w:type="spellEnd"/>
+      <w:r>
+        <w:rPr>
+          <w:rFonts w:ascii="Bookman Old Style" w:hAnsi="Bookman Old Style"/>
+          <w:sz w:val="20"/>
+          <w:szCs w:val="20"/>
+        </w:rPr>
+        <w:t>-raj/</w:t>
+      </w:r>
+      <w:proofErr w:type="spellStart"/>
+      <w:r>
+        <w:rPr>
+          <w:rFonts w:ascii="Bookman Old Style" w:hAnsi="Bookman Old Style"/>
+          <w:sz w:val="20"/>
+          <w:szCs w:val="20"/>
+        </w:rPr>
+        <w:t>AshokITProject.git</w:t>
+      </w:r>
+      <w:proofErr w:type="spellEnd"/>
+      <w:r>
+        <w:rPr>
+          <w:rFonts w:ascii="Bookman Old Style" w:hAnsi="Bookman Old Style"/>
+          <w:sz w:val="20"/>
+          <w:szCs w:val="20"/>
+        </w:rPr>
+        <w:t>']]])</w:t>
+      </w:r>
+    </w:p>
+    <w:p>
+      <w:pPr>
+        <w:rPr>
+          <w:rFonts w:ascii="Bookman Old Style" w:hAnsi="Bookman Old Style"/>
+          <w:sz w:val="20"/>
+          <w:szCs w:val="20"/>
+        </w:rPr>
+      </w:pPr>
+      <w:r>
+        <w:rPr>
+          <w:rFonts w:ascii="Bookman Old Style" w:hAnsi="Bookman Old Style"/>
+          <w:sz w:val="20"/>
+          <w:szCs w:val="20"/>
+        </w:rPr>
+        <w:tab/>
+      </w:r>
+      <w:r>
+        <w:rPr>
+          <w:rFonts w:ascii="Bookman Old Style" w:hAnsi="Bookman Old Style"/>
+          <w:sz w:val="20"/>
+          <w:szCs w:val="20"/>
+        </w:rPr>
+        <w:tab/>
+      </w:r>
+      <w:r>
+        <w:rPr>
+          <w:rFonts w:ascii="Bookman Old Style" w:hAnsi="Bookman Old Style"/>
+          <w:sz w:val="20"/>
+          <w:szCs w:val="20"/>
+        </w:rPr>
+        <w:tab/>
+        <w:t xml:space="preserve">  }</w:t>
+      </w:r>
+    </w:p>
+    <w:p>
+      <w:pPr>
+        <w:rPr>
+          <w:rFonts w:ascii="Bookman Old Style" w:hAnsi="Bookman Old Style"/>
+          <w:sz w:val="20"/>
+          <w:szCs w:val="20"/>
+        </w:rPr>
+      </w:pPr>
+      <w:r>
+        <w:rPr>
+          <w:rFonts w:ascii="Bookman Old Style" w:hAnsi="Bookman Old Style"/>
+          <w:sz w:val="20"/>
+          <w:szCs w:val="20"/>
+        </w:rPr>
+        <w:tab/>
+      </w:r>
+      <w:r>
+        <w:rPr>
+          <w:rFonts w:ascii="Bookman Old Style" w:hAnsi="Bookman Old Style"/>
+          <w:sz w:val="20"/>
+          <w:szCs w:val="20"/>
+        </w:rPr>
+        <w:tab/>
+        <w:t xml:space="preserve"> </w:t>
+      </w:r>
+    </w:p>
+    <w:p>
+      <w:pPr>
+        <w:rPr>
+          <w:rFonts w:ascii="Bookman Old Style" w:hAnsi="Bookman Old Style"/>
+          <w:sz w:val="20"/>
+          <w:szCs w:val="20"/>
+        </w:rPr>
+      </w:pPr>
+      <w:r>
+        <w:rPr>
+          <w:rFonts w:ascii="Bookman Old Style" w:hAnsi="Bookman Old Style"/>
+          <w:sz w:val="20"/>
+          <w:szCs w:val="20"/>
+        </w:rPr>
+        <w:tab/>
+      </w:r>
+      <w:r>
+        <w:rPr>
+          <w:rFonts w:ascii="Bookman Old Style" w:hAnsi="Bookman Old Style"/>
+          <w:sz w:val="20"/>
+          <w:szCs w:val="20"/>
+        </w:rPr>
+        <w:tab/>
+        <w:t xml:space="preserve">     stage ("Compiling the code") { </w:t>
+      </w:r>
+    </w:p>
+    <w:p>
+      <w:pPr>
+        <w:rPr>
+          <w:rFonts w:ascii="Bookman Old Style" w:hAnsi="Bookman Old Style"/>
+          <w:sz w:val="20"/>
+          <w:szCs w:val="20"/>
+        </w:rPr>
+      </w:pPr>
+      <w:r>
+        <w:rPr>
+          <w:rFonts w:ascii="Bookman Old Style" w:hAnsi="Bookman Old Style"/>
+          <w:sz w:val="20"/>
+          <w:szCs w:val="20"/>
+        </w:rPr>
+        <w:t xml:space="preserve">    </w:t>
+      </w:r>
+      <w:r>
+        <w:rPr>
+          <w:rFonts w:ascii="Bookman Old Style" w:hAnsi="Bookman Old Style"/>
+          <w:sz w:val="20"/>
+          <w:szCs w:val="20"/>
+        </w:rPr>
+        <w:tab/>
+      </w:r>
+      <w:r>
+        <w:rPr>
+          <w:rFonts w:ascii="Bookman Old Style" w:hAnsi="Bookman Old Style"/>
+          <w:sz w:val="20"/>
+          <w:szCs w:val="20"/>
+        </w:rPr>
+        <w:tab/>
+      </w:r>
+      <w:r>
+        <w:rPr>
+          <w:rFonts w:ascii="Bookman Old Style" w:hAnsi="Bookman Old Style"/>
+          <w:sz w:val="20"/>
+          <w:szCs w:val="20"/>
+        </w:rPr>
+        <w:tab/>
+      </w:r>
+      <w:r>
+        <w:rPr>
+          <w:rFonts w:ascii="Bookman Old Style" w:hAnsi="Bookman Old Style"/>
+          <w:sz w:val="20"/>
+          <w:szCs w:val="20"/>
+        </w:rPr>
+        <w:tab/>
+        <w:t>echo "**** Compiling the code*****"</w:t>
+      </w:r>
+    </w:p>
+    <w:p>
+      <w:pPr>
+        <w:rPr>
+          <w:rFonts w:ascii="Bookman Old Style" w:hAnsi="Bookman Old Style"/>
+          <w:sz w:val="20"/>
+          <w:szCs w:val="20"/>
+        </w:rPr>
+      </w:pPr>
+      <w:r>
+        <w:rPr>
+          <w:rFonts w:ascii="Bookman Old Style" w:hAnsi="Bookman Old Style"/>
+          <w:sz w:val="20"/>
+          <w:szCs w:val="20"/>
+        </w:rPr>
+        <w:t xml:space="preserve">    </w:t>
+      </w:r>
+      <w:r>
+        <w:rPr>
+          <w:rFonts w:ascii="Bookman Old Style" w:hAnsi="Bookman Old Style"/>
+          <w:sz w:val="20"/>
+          <w:szCs w:val="20"/>
+        </w:rPr>
+        <w:tab/>
+      </w:r>
+      <w:r>
+        <w:rPr>
+          <w:rFonts w:ascii="Bookman Old Style" w:hAnsi="Bookman Old Style"/>
+          <w:sz w:val="20"/>
+          <w:szCs w:val="20"/>
+        </w:rPr>
+        <w:tab/>
+      </w:r>
+      <w:r>
+        <w:rPr>
+          <w:rFonts w:ascii="Bookman Old Style" w:hAnsi="Bookman Old Style"/>
+          <w:sz w:val="20"/>
+          <w:szCs w:val="20"/>
+        </w:rPr>
+        <w:tab/>
+      </w:r>
+      <w:r>
+        <w:rPr>
+          <w:rFonts w:ascii="Bookman Old Style" w:hAnsi="Bookman Old Style"/>
+          <w:sz w:val="20"/>
+          <w:szCs w:val="20"/>
+        </w:rPr>
+        <w:tab/>
+      </w:r>
+      <w:proofErr w:type="spellStart"/>
+      <w:r>
+        <w:rPr>
+          <w:rFonts w:ascii="Bookman Old Style" w:hAnsi="Bookman Old Style"/>
+          <w:sz w:val="20"/>
+          <w:szCs w:val="20"/>
+        </w:rPr>
+        <w:t>sh</w:t>
+      </w:r>
+      <w:proofErr w:type="spellEnd"/>
+      <w:r>
+        <w:rPr>
+          <w:rFonts w:ascii="Bookman Old Style" w:hAnsi="Bookman Old Style"/>
+          <w:sz w:val="20"/>
+          <w:szCs w:val="20"/>
+        </w:rPr>
+        <w:t xml:space="preserve"> '</w:t>
+      </w:r>
+      <w:proofErr w:type="spellStart"/>
+      <w:r>
+        <w:rPr>
+          <w:rFonts w:ascii="Bookman Old Style" w:hAnsi="Bookman Old Style"/>
+          <w:sz w:val="20"/>
+          <w:szCs w:val="20"/>
+        </w:rPr>
+        <w:t>mvn</w:t>
+      </w:r>
+      <w:proofErr w:type="spellEnd"/>
+      <w:r>
+        <w:rPr>
+          <w:rFonts w:ascii="Bookman Old Style" w:hAnsi="Bookman Old Style"/>
+          <w:sz w:val="20"/>
+          <w:szCs w:val="20"/>
+        </w:rPr>
+        <w:t xml:space="preserve"> -v'</w:t>
+      </w:r>
+    </w:p>
+    <w:p>
+      <w:pPr>
+        <w:rPr>
+          <w:rFonts w:ascii="Bookman Old Style" w:hAnsi="Bookman Old Style"/>
+          <w:sz w:val="20"/>
+          <w:szCs w:val="20"/>
+        </w:rPr>
+      </w:pPr>
+      <w:r>
+        <w:rPr>
+          <w:rFonts w:ascii="Bookman Old Style" w:hAnsi="Bookman Old Style"/>
+          <w:sz w:val="20"/>
+          <w:szCs w:val="20"/>
+        </w:rPr>
+        <w:t xml:space="preserve">    </w:t>
+      </w:r>
+      <w:r>
+        <w:rPr>
+          <w:rFonts w:ascii="Bookman Old Style" w:hAnsi="Bookman Old Style"/>
+          <w:sz w:val="20"/>
+          <w:szCs w:val="20"/>
+        </w:rPr>
+        <w:tab/>
+      </w:r>
+      <w:r>
+        <w:rPr>
+          <w:rFonts w:ascii="Bookman Old Style" w:hAnsi="Bookman Old Style"/>
+          <w:sz w:val="20"/>
+          <w:szCs w:val="20"/>
+        </w:rPr>
+        <w:tab/>
+      </w:r>
+      <w:r>
+        <w:rPr>
+          <w:rFonts w:ascii="Bookman Old Style" w:hAnsi="Bookman Old Style"/>
+          <w:sz w:val="20"/>
+          <w:szCs w:val="20"/>
+        </w:rPr>
+        <w:tab/>
+      </w:r>
+      <w:r>
+        <w:rPr>
+          <w:rFonts w:ascii="Bookman Old Style" w:hAnsi="Bookman Old Style"/>
+          <w:sz w:val="20"/>
+          <w:szCs w:val="20"/>
+        </w:rPr>
+        <w:tab/>
+      </w:r>
+      <w:proofErr w:type="spellStart"/>
+      <w:r>
+        <w:rPr>
+          <w:rFonts w:ascii="Bookman Old Style" w:hAnsi="Bookman Old Style"/>
+          <w:sz w:val="20"/>
+          <w:szCs w:val="20"/>
+        </w:rPr>
+        <w:t>sh</w:t>
+      </w:r>
+      <w:proofErr w:type="spellEnd"/>
+      <w:r>
+        <w:rPr>
+          <w:rFonts w:ascii="Bookman Old Style" w:hAnsi="Bookman Old Style"/>
+          <w:sz w:val="20"/>
+          <w:szCs w:val="20"/>
+        </w:rPr>
+        <w:t xml:space="preserve"> '</w:t>
+      </w:r>
+      <w:proofErr w:type="spellStart"/>
+      <w:r>
+        <w:rPr>
+          <w:rFonts w:ascii="Bookman Old Style" w:hAnsi="Bookman Old Style"/>
+          <w:sz w:val="20"/>
+          <w:szCs w:val="20"/>
+        </w:rPr>
+        <w:t>mvn</w:t>
+      </w:r>
+      <w:proofErr w:type="spellEnd"/>
+      <w:r>
+        <w:rPr>
+          <w:rFonts w:ascii="Bookman Old Style" w:hAnsi="Bookman Old Style"/>
+          <w:sz w:val="20"/>
+          <w:szCs w:val="20"/>
+        </w:rPr>
+        <w:t xml:space="preserve"> clean package'</w:t>
+      </w:r>
+    </w:p>
+    <w:p>
+      <w:pPr>
+        <w:rPr>
+          <w:rFonts w:ascii="Bookman Old Style" w:hAnsi="Bookman Old Style"/>
+          <w:sz w:val="20"/>
+          <w:szCs w:val="20"/>
+        </w:rPr>
+      </w:pPr>
+      <w:r>
+        <w:rPr>
+          <w:rFonts w:ascii="Bookman Old Style" w:hAnsi="Bookman Old Style"/>
+          <w:sz w:val="20"/>
+          <w:szCs w:val="20"/>
+        </w:rPr>
+        <w:tab/>
+      </w:r>
+      <w:r>
+        <w:rPr>
+          <w:rFonts w:ascii="Bookman Old Style" w:hAnsi="Bookman Old Style"/>
+          <w:sz w:val="20"/>
+          <w:szCs w:val="20"/>
+        </w:rPr>
+        <w:tab/>
+        <w:t xml:space="preserve">     }</w:t>
+      </w:r>
+    </w:p>
+    <w:p>
+      <w:pPr>
+        <w:rPr>
+          <w:rFonts w:ascii="Bookman Old Style" w:hAnsi="Bookman Old Style"/>
+          <w:sz w:val="20"/>
+          <w:szCs w:val="20"/>
+        </w:rPr>
+      </w:pPr>
+      <w:r>
+        <w:rPr>
+          <w:rFonts w:ascii="Bookman Old Style" w:hAnsi="Bookman Old Style"/>
+          <w:sz w:val="20"/>
+          <w:szCs w:val="20"/>
+        </w:rPr>
         <w:lastRenderedPageBreak/>
         <w:tab/>
-      </w:r>
-      <w:r>
-        <w:rPr>
-          <w:rFonts w:ascii="Bookman Old Style" w:hAnsi="Bookman Old Style"/>
-          <w:sz w:val="20"/>
-          <w:szCs w:val="20"/>
-        </w:rPr>
-        <w:tab/>
-        <w:t xml:space="preserve">  echo "I only execute on the $thisbranch branch"</w:t>
-      </w:r>
-    </w:p>
-    <w:p>
-      <w:pPr>
-        <w:rPr>
-          <w:rFonts w:ascii="Bookman Old Style" w:hAnsi="Bookman Old Style"/>
-          <w:sz w:val="20"/>
-          <w:szCs w:val="20"/>
-        </w:rPr>
-      </w:pPr>
-      <w:r>
-        <w:rPr>
-          <w:rFonts w:ascii="Bookman Old Style" w:hAnsi="Bookman Old Style"/>
-          <w:sz w:val="20"/>
-          <w:szCs w:val="20"/>
-        </w:rPr>
-        <w:tab/>
-      </w:r>
-      <w:r>
-        <w:rPr>
-          <w:rFonts w:ascii="Bookman Old Style" w:hAnsi="Bookman Old Style"/>
-          <w:sz w:val="20"/>
-          <w:szCs w:val="20"/>
-        </w:rPr>
-        <w:tab/>
-        <w:t xml:space="preserve">  echo " This is what i Get - ${</w:t>
-      </w:r>
+        <w:t xml:space="preserve">      </w:t>
+      </w:r>
+    </w:p>
+    <w:p>
+      <w:pPr>
+        <w:rPr>
+          <w:rFonts w:ascii="Bookman Old Style" w:hAnsi="Bookman Old Style"/>
+          <w:sz w:val="20"/>
+          <w:szCs w:val="20"/>
+        </w:rPr>
+      </w:pPr>
+      <w:r>
+        <w:rPr>
+          <w:rFonts w:ascii="Bookman Old Style" w:hAnsi="Bookman Old Style"/>
+          <w:sz w:val="20"/>
+          <w:szCs w:val="20"/>
+        </w:rPr>
+        <w:t xml:space="preserve">          </w:t>
+      </w:r>
+      <w:r>
+        <w:rPr>
+          <w:rFonts w:ascii="Bookman Old Style" w:hAnsi="Bookman Old Style"/>
+          <w:sz w:val="20"/>
+          <w:szCs w:val="20"/>
+        </w:rPr>
+        <w:tab/>
+        <w:t xml:space="preserve">} </w:t>
+      </w:r>
+    </w:p>
+    <w:p>
+      <w:pPr>
+        <w:rPr>
+          <w:rFonts w:ascii="Bookman Old Style" w:hAnsi="Bookman Old Style"/>
+          <w:sz w:val="20"/>
+          <w:szCs w:val="20"/>
+        </w:rPr>
+      </w:pPr>
+      <w:r>
+        <w:rPr>
+          <w:rFonts w:ascii="Bookman Old Style" w:hAnsi="Bookman Old Style"/>
+          <w:sz w:val="20"/>
+          <w:szCs w:val="20"/>
+        </w:rPr>
+        <w:tab/>
+        <w:t xml:space="preserve">  }</w:t>
+      </w:r>
+    </w:p>
+    <w:p>
+      <w:pPr>
+        <w:rPr>
+          <w:rFonts w:ascii="Bookman Old Style" w:hAnsi="Bookman Old Style"/>
+          <w:sz w:val="20"/>
+          <w:szCs w:val="20"/>
+        </w:rPr>
+      </w:pPr>
+      <w:r>
+        <w:rPr>
+          <w:rFonts w:ascii="Bookman Old Style" w:hAnsi="Bookman Old Style"/>
+          <w:sz w:val="20"/>
+          <w:szCs w:val="20"/>
+        </w:rPr>
+        <w:tab/>
+        <w:t>else if (</w:t>
+      </w:r>
+      <w:proofErr w:type="spellStart"/>
       <w:proofErr w:type="gramStart"/>
       <w:r>
         <w:rPr>
@@ -1184,8 +2713,340 @@
           <w:sz w:val="20"/>
           <w:szCs w:val="20"/>
         </w:rPr>
+        <w:t>env.branch</w:t>
+      </w:r>
+      <w:proofErr w:type="spellEnd"/>
+      <w:proofErr w:type="gramEnd"/>
+      <w:r>
+        <w:rPr>
+          <w:rFonts w:ascii="Bookman Old Style" w:hAnsi="Bookman Old Style"/>
+          <w:sz w:val="20"/>
+          <w:szCs w:val="20"/>
+        </w:rPr>
+        <w:t xml:space="preserve"> == 'origin/feature2') {</w:t>
+      </w:r>
+    </w:p>
+    <w:p>
+      <w:pPr>
+        <w:rPr>
+          <w:rFonts w:ascii="Bookman Old Style" w:hAnsi="Bookman Old Style"/>
+          <w:sz w:val="20"/>
+          <w:szCs w:val="20"/>
+        </w:rPr>
+      </w:pPr>
+      <w:r>
+        <w:rPr>
+          <w:rFonts w:ascii="Bookman Old Style" w:hAnsi="Bookman Old Style"/>
+          <w:sz w:val="20"/>
+          <w:szCs w:val="20"/>
+        </w:rPr>
+        <w:tab/>
+        <w:t xml:space="preserve">def </w:t>
+      </w:r>
+      <w:proofErr w:type="spellStart"/>
+      <w:r>
+        <w:rPr>
+          <w:rFonts w:ascii="Bookman Old Style" w:hAnsi="Bookman Old Style"/>
+          <w:sz w:val="20"/>
+          <w:szCs w:val="20"/>
+        </w:rPr>
+        <w:t>thisbranch</w:t>
+      </w:r>
+      <w:proofErr w:type="spellEnd"/>
+      <w:r>
+        <w:rPr>
+          <w:rFonts w:ascii="Bookman Old Style" w:hAnsi="Bookman Old Style"/>
+          <w:sz w:val="20"/>
+          <w:szCs w:val="20"/>
+        </w:rPr>
+        <w:t xml:space="preserve"> = </w:t>
+      </w:r>
+      <w:proofErr w:type="spellStart"/>
+      <w:proofErr w:type="gramStart"/>
+      <w:r>
+        <w:rPr>
+          <w:rFonts w:ascii="Bookman Old Style" w:hAnsi="Bookman Old Style"/>
+          <w:sz w:val="20"/>
+          <w:szCs w:val="20"/>
+        </w:rPr>
+        <w:t>env.branch</w:t>
+      </w:r>
+      <w:proofErr w:type="spellEnd"/>
+      <w:proofErr w:type="gramEnd"/>
+    </w:p>
+    <w:p>
+      <w:pPr>
+        <w:rPr>
+          <w:rFonts w:ascii="Bookman Old Style" w:hAnsi="Bookman Old Style"/>
+          <w:sz w:val="20"/>
+          <w:szCs w:val="20"/>
+        </w:rPr>
+      </w:pPr>
+      <w:r>
+        <w:rPr>
+          <w:rFonts w:ascii="Bookman Old Style" w:hAnsi="Bookman Old Style"/>
+          <w:sz w:val="20"/>
+          <w:szCs w:val="20"/>
+        </w:rPr>
+        <w:tab/>
+        <w:t>echo "I only execute on the $</w:t>
+      </w:r>
+      <w:proofErr w:type="spellStart"/>
+      <w:r>
+        <w:rPr>
+          <w:rFonts w:ascii="Bookman Old Style" w:hAnsi="Bookman Old Style"/>
+          <w:sz w:val="20"/>
+          <w:szCs w:val="20"/>
+        </w:rPr>
+        <w:t>thisbranch</w:t>
+      </w:r>
+      <w:proofErr w:type="spellEnd"/>
+      <w:r>
+        <w:rPr>
+          <w:rFonts w:ascii="Bookman Old Style" w:hAnsi="Bookman Old Style"/>
+          <w:sz w:val="20"/>
+          <w:szCs w:val="20"/>
+        </w:rPr>
+        <w:t xml:space="preserve"> branch"</w:t>
+      </w:r>
+    </w:p>
+    <w:p>
+      <w:pPr>
+        <w:rPr>
+          <w:rFonts w:ascii="Bookman Old Style" w:hAnsi="Bookman Old Style"/>
+          <w:sz w:val="20"/>
+          <w:szCs w:val="20"/>
+        </w:rPr>
+      </w:pPr>
+      <w:r>
+        <w:rPr>
+          <w:rFonts w:ascii="Bookman Old Style" w:hAnsi="Bookman Old Style"/>
+          <w:sz w:val="20"/>
+          <w:szCs w:val="20"/>
+        </w:rPr>
+        <w:tab/>
+        <w:t>node("medium")</w:t>
+      </w:r>
+    </w:p>
+    <w:p>
+      <w:pPr>
+        <w:rPr>
+          <w:rFonts w:ascii="Bookman Old Style" w:hAnsi="Bookman Old Style"/>
+          <w:sz w:val="20"/>
+          <w:szCs w:val="20"/>
+        </w:rPr>
+      </w:pPr>
+      <w:r>
+        <w:rPr>
+          <w:rFonts w:ascii="Bookman Old Style" w:hAnsi="Bookman Old Style"/>
+          <w:sz w:val="20"/>
+          <w:szCs w:val="20"/>
+        </w:rPr>
+        <w:tab/>
+      </w:r>
+      <w:r>
+        <w:rPr>
+          <w:rFonts w:ascii="Bookman Old Style" w:hAnsi="Bookman Old Style"/>
+          <w:sz w:val="20"/>
+          <w:szCs w:val="20"/>
+        </w:rPr>
+        <w:tab/>
+      </w:r>
+      <w:proofErr w:type="gramStart"/>
+      <w:r>
+        <w:rPr>
+          <w:rFonts w:ascii="Bookman Old Style" w:hAnsi="Bookman Old Style"/>
+          <w:sz w:val="20"/>
+          <w:szCs w:val="20"/>
+        </w:rPr>
+        <w:t>{ stage</w:t>
+      </w:r>
+      <w:proofErr w:type="gramEnd"/>
+      <w:r>
+        <w:rPr>
+          <w:rFonts w:ascii="Bookman Old Style" w:hAnsi="Bookman Old Style"/>
+          <w:sz w:val="20"/>
+          <w:szCs w:val="20"/>
+        </w:rPr>
+        <w:t xml:space="preserve"> ("git-clone") {</w:t>
+      </w:r>
+    </w:p>
+    <w:p>
+      <w:pPr>
+        <w:rPr>
+          <w:rFonts w:ascii="Bookman Old Style" w:hAnsi="Bookman Old Style"/>
+          <w:sz w:val="20"/>
+          <w:szCs w:val="20"/>
+        </w:rPr>
+      </w:pPr>
+      <w:r>
+        <w:rPr>
+          <w:rFonts w:ascii="Bookman Old Style" w:hAnsi="Bookman Old Style"/>
+          <w:sz w:val="20"/>
+          <w:szCs w:val="20"/>
+        </w:rPr>
+        <w:tab/>
+        <w:t xml:space="preserve"> </w:t>
+      </w:r>
+      <w:r>
+        <w:rPr>
+          <w:rFonts w:ascii="Bookman Old Style" w:hAnsi="Bookman Old Style"/>
+          <w:sz w:val="20"/>
+          <w:szCs w:val="20"/>
+        </w:rPr>
+        <w:tab/>
+      </w:r>
+      <w:r>
+        <w:rPr>
+          <w:rFonts w:ascii="Bookman Old Style" w:hAnsi="Bookman Old Style"/>
+          <w:sz w:val="20"/>
+          <w:szCs w:val="20"/>
+        </w:rPr>
+        <w:tab/>
+        <w:t>echo " Launching small Instance and cloning GIT from $</w:t>
+      </w:r>
+      <w:proofErr w:type="spellStart"/>
+      <w:r>
+        <w:rPr>
+          <w:rFonts w:ascii="Bookman Old Style" w:hAnsi="Bookman Old Style"/>
+          <w:sz w:val="20"/>
+          <w:szCs w:val="20"/>
+        </w:rPr>
+        <w:t>thisbranch</w:t>
+      </w:r>
+      <w:proofErr w:type="spellEnd"/>
+      <w:r>
+        <w:rPr>
+          <w:rFonts w:ascii="Bookman Old Style" w:hAnsi="Bookman Old Style"/>
+          <w:sz w:val="20"/>
+          <w:szCs w:val="20"/>
+        </w:rPr>
+        <w:t xml:space="preserve"> "</w:t>
+      </w:r>
+    </w:p>
+    <w:p>
+      <w:pPr>
+        <w:rPr>
+          <w:rFonts w:ascii="Bookman Old Style" w:hAnsi="Bookman Old Style"/>
+          <w:sz w:val="20"/>
+          <w:szCs w:val="20"/>
+        </w:rPr>
+      </w:pPr>
+      <w:r>
+        <w:rPr>
+          <w:rFonts w:ascii="Bookman Old Style" w:hAnsi="Bookman Old Style"/>
+          <w:sz w:val="20"/>
+          <w:szCs w:val="20"/>
+        </w:rPr>
+        <w:tab/>
+      </w:r>
+      <w:r>
+        <w:rPr>
+          <w:rFonts w:ascii="Bookman Old Style" w:hAnsi="Bookman Old Style"/>
+          <w:sz w:val="20"/>
+          <w:szCs w:val="20"/>
+        </w:rPr>
+        <w:tab/>
+        <w:t xml:space="preserve"> </w:t>
+      </w:r>
+      <w:r>
+        <w:rPr>
+          <w:rFonts w:ascii="Bookman Old Style" w:hAnsi="Bookman Old Style"/>
+          <w:sz w:val="20"/>
+          <w:szCs w:val="20"/>
+        </w:rPr>
+        <w:tab/>
+        <w:t>echo " Launching small Instance and cloning GIT from $</w:t>
+      </w:r>
+      <w:proofErr w:type="spellStart"/>
+      <w:proofErr w:type="gramStart"/>
+      <w:r>
+        <w:rPr>
+          <w:rFonts w:ascii="Bookman Old Style" w:hAnsi="Bookman Old Style"/>
+          <w:sz w:val="20"/>
+          <w:szCs w:val="20"/>
+        </w:rPr>
+        <w:t>thisbranch</w:t>
+      </w:r>
+      <w:proofErr w:type="spellEnd"/>
+      <w:r>
+        <w:rPr>
+          <w:rFonts w:ascii="Bookman Old Style" w:hAnsi="Bookman Old Style"/>
+          <w:sz w:val="20"/>
+          <w:szCs w:val="20"/>
+        </w:rPr>
+        <w:t xml:space="preserve">  and</w:t>
+      </w:r>
+      <w:proofErr w:type="gramEnd"/>
+      <w:r>
+        <w:rPr>
+          <w:rFonts w:ascii="Bookman Old Style" w:hAnsi="Bookman Old Style"/>
+          <w:sz w:val="20"/>
+          <w:szCs w:val="20"/>
+        </w:rPr>
+        <w:t xml:space="preserve"> ${</w:t>
+      </w:r>
+      <w:proofErr w:type="spellStart"/>
+      <w:r>
+        <w:rPr>
+          <w:rFonts w:ascii="Bookman Old Style" w:hAnsi="Bookman Old Style"/>
+          <w:sz w:val="20"/>
+          <w:szCs w:val="20"/>
+        </w:rPr>
         <w:t>params.branch</w:t>
       </w:r>
+      <w:proofErr w:type="spellEnd"/>
+      <w:r>
+        <w:rPr>
+          <w:rFonts w:ascii="Bookman Old Style" w:hAnsi="Bookman Old Style"/>
+          <w:sz w:val="20"/>
+          <w:szCs w:val="20"/>
+        </w:rPr>
+        <w:t>} "</w:t>
+      </w:r>
+    </w:p>
+    <w:p>
+      <w:pPr>
+        <w:rPr>
+          <w:rFonts w:ascii="Bookman Old Style" w:hAnsi="Bookman Old Style"/>
+          <w:sz w:val="20"/>
+          <w:szCs w:val="20"/>
+        </w:rPr>
+      </w:pPr>
+      <w:r>
+        <w:rPr>
+          <w:rFonts w:ascii="Bookman Old Style" w:hAnsi="Bookman Old Style"/>
+          <w:sz w:val="20"/>
+          <w:szCs w:val="20"/>
+        </w:rPr>
+        <w:tab/>
+      </w:r>
+      <w:r>
+        <w:rPr>
+          <w:rFonts w:ascii="Bookman Old Style" w:hAnsi="Bookman Old Style"/>
+          <w:sz w:val="20"/>
+          <w:szCs w:val="20"/>
+        </w:rPr>
+        <w:tab/>
+        <w:t xml:space="preserve">   </w:t>
+      </w:r>
+      <w:r>
+        <w:rPr>
+          <w:rFonts w:ascii="Bookman Old Style" w:hAnsi="Bookman Old Style"/>
+          <w:sz w:val="20"/>
+          <w:szCs w:val="20"/>
+        </w:rPr>
+        <w:tab/>
+      </w:r>
+      <w:proofErr w:type="gramStart"/>
+      <w:r>
+        <w:rPr>
+          <w:rFonts w:ascii="Bookman Old Style" w:hAnsi="Bookman Old Style"/>
+          <w:sz w:val="20"/>
+          <w:szCs w:val="20"/>
+        </w:rPr>
+        <w:t>checkout(</w:t>
+      </w:r>
       <w:proofErr w:type="gramEnd"/>
       <w:r>
         <w:rPr>
@@ -1193,224 +3054,125 @@
           <w:sz w:val="20"/>
           <w:szCs w:val="20"/>
         </w:rPr>
-        <w:t>}"</w:t>
-      </w:r>
-    </w:p>
-    <w:p>
-      <w:pPr>
-        <w:rPr>
-          <w:rFonts w:ascii="Bookman Old Style" w:hAnsi="Bookman Old Style"/>
-          <w:sz w:val="20"/>
-          <w:szCs w:val="20"/>
-        </w:rPr>
-      </w:pPr>
-      <w:r>
-        <w:rPr>
-          <w:rFonts w:ascii="Bookman Old Style" w:hAnsi="Bookman Old Style"/>
-          <w:sz w:val="20"/>
-          <w:szCs w:val="20"/>
-        </w:rPr>
-        <w:tab/>
-        <w:t xml:space="preserve">      node("small")</w:t>
-      </w:r>
-    </w:p>
-    <w:p>
-      <w:pPr>
-        <w:rPr>
-          <w:rFonts w:ascii="Bookman Old Style" w:hAnsi="Bookman Old Style"/>
-          <w:sz w:val="20"/>
-          <w:szCs w:val="20"/>
-        </w:rPr>
-      </w:pPr>
-      <w:r>
-        <w:rPr>
-          <w:rFonts w:ascii="Bookman Old Style" w:hAnsi="Bookman Old Style"/>
-          <w:sz w:val="20"/>
-          <w:szCs w:val="20"/>
-        </w:rPr>
-        <w:tab/>
-      </w:r>
-      <w:r>
-        <w:rPr>
-          <w:rFonts w:ascii="Bookman Old Style" w:hAnsi="Bookman Old Style"/>
-          <w:sz w:val="20"/>
-          <w:szCs w:val="20"/>
-        </w:rPr>
-        <w:tab/>
-        <w:t xml:space="preserve">  { </w:t>
-      </w:r>
-    </w:p>
-    <w:p>
-      <w:pPr>
-        <w:rPr>
-          <w:rFonts w:ascii="Bookman Old Style" w:hAnsi="Bookman Old Style"/>
-          <w:sz w:val="20"/>
-          <w:szCs w:val="20"/>
-        </w:rPr>
-      </w:pPr>
-      <w:r>
-        <w:rPr>
-          <w:rFonts w:ascii="Bookman Old Style" w:hAnsi="Bookman Old Style"/>
-          <w:sz w:val="20"/>
-          <w:szCs w:val="20"/>
-        </w:rPr>
-        <w:tab/>
-      </w:r>
-      <w:r>
-        <w:rPr>
-          <w:rFonts w:ascii="Bookman Old Style" w:hAnsi="Bookman Old Style"/>
-          <w:sz w:val="20"/>
-          <w:szCs w:val="20"/>
-        </w:rPr>
-        <w:tab/>
-      </w:r>
-      <w:r>
-        <w:rPr>
-          <w:rFonts w:ascii="Bookman Old Style" w:hAnsi="Bookman Old Style"/>
-          <w:sz w:val="20"/>
-          <w:szCs w:val="20"/>
-        </w:rPr>
-        <w:tab/>
-        <w:t xml:space="preserve">  stage ("git-clone") {</w:t>
-      </w:r>
-    </w:p>
-    <w:p>
-      <w:pPr>
-        <w:rPr>
-          <w:rFonts w:ascii="Bookman Old Style" w:hAnsi="Bookman Old Style"/>
-          <w:sz w:val="20"/>
-          <w:szCs w:val="20"/>
-        </w:rPr>
-      </w:pPr>
-      <w:r>
-        <w:rPr>
-          <w:rFonts w:ascii="Bookman Old Style" w:hAnsi="Bookman Old Style"/>
-          <w:sz w:val="20"/>
-          <w:szCs w:val="20"/>
-        </w:rPr>
-        <w:tab/>
-      </w:r>
-      <w:r>
-        <w:rPr>
-          <w:rFonts w:ascii="Bookman Old Style" w:hAnsi="Bookman Old Style"/>
-          <w:sz w:val="20"/>
-          <w:szCs w:val="20"/>
-        </w:rPr>
-        <w:tab/>
-        <w:t xml:space="preserve">   </w:t>
-      </w:r>
-      <w:r>
-        <w:rPr>
-          <w:rFonts w:ascii="Bookman Old Style" w:hAnsi="Bookman Old Style"/>
-          <w:sz w:val="20"/>
-          <w:szCs w:val="20"/>
-        </w:rPr>
-        <w:tab/>
-      </w:r>
-      <w:r>
-        <w:rPr>
-          <w:rFonts w:ascii="Bookman Old Style" w:hAnsi="Bookman Old Style"/>
-          <w:sz w:val="20"/>
-          <w:szCs w:val="20"/>
-        </w:rPr>
-        <w:tab/>
-        <w:t>echo " Launching small Instance and cloning GIT from $</w:t>
-      </w:r>
-      <w:proofErr w:type="gramStart"/>
-      <w:r>
-        <w:rPr>
-          <w:rFonts w:ascii="Bookman Old Style" w:hAnsi="Bookman Old Style"/>
-          <w:sz w:val="20"/>
-          <w:szCs w:val="20"/>
-        </w:rPr>
-        <w:t>thisbranch  and</w:t>
-      </w:r>
-      <w:proofErr w:type="gramEnd"/>
-      <w:r>
-        <w:rPr>
-          <w:rFonts w:ascii="Bookman Old Style" w:hAnsi="Bookman Old Style"/>
-          <w:sz w:val="20"/>
-          <w:szCs w:val="20"/>
-        </w:rPr>
-        <w:t xml:space="preserve"> ${params.branch} "</w:t>
-      </w:r>
-    </w:p>
-    <w:p>
-      <w:pPr>
-        <w:rPr>
-          <w:rFonts w:ascii="Bookman Old Style" w:hAnsi="Bookman Old Style"/>
-          <w:sz w:val="20"/>
-          <w:szCs w:val="20"/>
-        </w:rPr>
-      </w:pPr>
-      <w:r>
-        <w:rPr>
-          <w:rFonts w:ascii="Bookman Old Style" w:hAnsi="Bookman Old Style"/>
-          <w:sz w:val="20"/>
-          <w:szCs w:val="20"/>
-        </w:rPr>
-        <w:tab/>
-      </w:r>
-      <w:r>
-        <w:rPr>
-          <w:rFonts w:ascii="Bookman Old Style" w:hAnsi="Bookman Old Style"/>
-          <w:sz w:val="20"/>
-          <w:szCs w:val="20"/>
-        </w:rPr>
-        <w:tab/>
-        <w:t xml:space="preserve">   </w:t>
-      </w:r>
-      <w:r>
-        <w:rPr>
-          <w:rFonts w:ascii="Bookman Old Style" w:hAnsi="Bookman Old Style"/>
-          <w:sz w:val="20"/>
-          <w:szCs w:val="20"/>
-        </w:rPr>
-        <w:tab/>
-      </w:r>
-      <w:r>
-        <w:rPr>
-          <w:rFonts w:ascii="Bookman Old Style" w:hAnsi="Bookman Old Style"/>
-          <w:sz w:val="20"/>
-          <w:szCs w:val="20"/>
-        </w:rPr>
-        <w:tab/>
-      </w:r>
-      <w:proofErr w:type="gramStart"/>
-      <w:r>
-        <w:rPr>
-          <w:rFonts w:ascii="Bookman Old Style" w:hAnsi="Bookman Old Style"/>
-          <w:sz w:val="20"/>
-          <w:szCs w:val="20"/>
-        </w:rPr>
-        <w:t>checkout(</w:t>
-      </w:r>
-      <w:proofErr w:type="gramEnd"/>
-      <w:r>
-        <w:rPr>
-          <w:rFonts w:ascii="Bookman Old Style" w:hAnsi="Bookman Old Style"/>
-          <w:sz w:val="20"/>
-          <w:szCs w:val="20"/>
-        </w:rPr>
-        <w:t>[$class: 'GitSCM', branches: [[name: params.branch]], extensions: [], userRemoteConfigs: [[credentialsId: 'git-user', url: 'https://github.com/verma-raj/AshokITProject.git']]])</w:t>
-      </w:r>
-    </w:p>
-    <w:p>
-      <w:pPr>
-        <w:rPr>
-          <w:rFonts w:ascii="Bookman Old Style" w:hAnsi="Bookman Old Style"/>
-          <w:sz w:val="20"/>
-          <w:szCs w:val="20"/>
-        </w:rPr>
-      </w:pPr>
-      <w:r>
-        <w:rPr>
-          <w:rFonts w:ascii="Bookman Old Style" w:hAnsi="Bookman Old Style"/>
-          <w:sz w:val="20"/>
-          <w:szCs w:val="20"/>
-        </w:rPr>
-        <w:tab/>
-      </w:r>
+        <w:t>[$class: '</w:t>
+      </w:r>
+      <w:proofErr w:type="spellStart"/>
+      <w:r>
+        <w:rPr>
+          <w:rFonts w:ascii="Bookman Old Style" w:hAnsi="Bookman Old Style"/>
+          <w:sz w:val="20"/>
+          <w:szCs w:val="20"/>
+        </w:rPr>
+        <w:t>GitSCM</w:t>
+      </w:r>
+      <w:proofErr w:type="spellEnd"/>
+      <w:r>
+        <w:rPr>
+          <w:rFonts w:ascii="Bookman Old Style" w:hAnsi="Bookman Old Style"/>
+          <w:sz w:val="20"/>
+          <w:szCs w:val="20"/>
+        </w:rPr>
+        <w:t xml:space="preserve">', branches: [[name: </w:t>
+      </w:r>
+      <w:proofErr w:type="spellStart"/>
+      <w:r>
+        <w:rPr>
+          <w:rFonts w:ascii="Bookman Old Style" w:hAnsi="Bookman Old Style"/>
+          <w:sz w:val="20"/>
+          <w:szCs w:val="20"/>
+        </w:rPr>
+        <w:t>params.branch</w:t>
+      </w:r>
+      <w:proofErr w:type="spellEnd"/>
+      <w:r>
+        <w:rPr>
+          <w:rFonts w:ascii="Bookman Old Style" w:hAnsi="Bookman Old Style"/>
+          <w:sz w:val="20"/>
+          <w:szCs w:val="20"/>
+        </w:rPr>
+        <w:t xml:space="preserve">]], extensions: [], </w:t>
+      </w:r>
+      <w:proofErr w:type="spellStart"/>
+      <w:r>
+        <w:rPr>
+          <w:rFonts w:ascii="Bookman Old Style" w:hAnsi="Bookman Old Style"/>
+          <w:sz w:val="20"/>
+          <w:szCs w:val="20"/>
+        </w:rPr>
+        <w:t>userRemoteConfigs</w:t>
+      </w:r>
+      <w:proofErr w:type="spellEnd"/>
+      <w:r>
+        <w:rPr>
+          <w:rFonts w:ascii="Bookman Old Style" w:hAnsi="Bookman Old Style"/>
+          <w:sz w:val="20"/>
+          <w:szCs w:val="20"/>
+        </w:rPr>
+        <w:t>: [[</w:t>
+      </w:r>
+      <w:proofErr w:type="spellStart"/>
+      <w:r>
+        <w:rPr>
+          <w:rFonts w:ascii="Bookman Old Style" w:hAnsi="Bookman Old Style"/>
+          <w:sz w:val="20"/>
+          <w:szCs w:val="20"/>
+        </w:rPr>
+        <w:t>credentialsId</w:t>
+      </w:r>
+      <w:proofErr w:type="spellEnd"/>
+      <w:r>
+        <w:rPr>
+          <w:rFonts w:ascii="Bookman Old Style" w:hAnsi="Bookman Old Style"/>
+          <w:sz w:val="20"/>
+          <w:szCs w:val="20"/>
+        </w:rPr>
+        <w:t>: 'git-user', url: 'https://github.com/</w:t>
+      </w:r>
+      <w:proofErr w:type="spellStart"/>
+      <w:r>
+        <w:rPr>
+          <w:rFonts w:ascii="Bookman Old Style" w:hAnsi="Bookman Old Style"/>
+          <w:sz w:val="20"/>
+          <w:szCs w:val="20"/>
+        </w:rPr>
+        <w:t>verma</w:t>
+      </w:r>
+      <w:proofErr w:type="spellEnd"/>
+      <w:r>
+        <w:rPr>
+          <w:rFonts w:ascii="Bookman Old Style" w:hAnsi="Bookman Old Style"/>
+          <w:sz w:val="20"/>
+          <w:szCs w:val="20"/>
+        </w:rPr>
+        <w:t>-raj/</w:t>
+      </w:r>
+      <w:proofErr w:type="spellStart"/>
+      <w:r>
+        <w:rPr>
+          <w:rFonts w:ascii="Bookman Old Style" w:hAnsi="Bookman Old Style"/>
+          <w:sz w:val="20"/>
+          <w:szCs w:val="20"/>
+        </w:rPr>
+        <w:t>AshokITProject.git</w:t>
+      </w:r>
+      <w:proofErr w:type="spellEnd"/>
+      <w:r>
+        <w:rPr>
+          <w:rFonts w:ascii="Bookman Old Style" w:hAnsi="Bookman Old Style"/>
+          <w:sz w:val="20"/>
+          <w:szCs w:val="20"/>
+        </w:rPr>
+        <w:t>']]])</w:t>
+      </w:r>
+    </w:p>
+    <w:p>
+      <w:pPr>
+        <w:rPr>
+          <w:rFonts w:ascii="Bookman Old Style" w:hAnsi="Bookman Old Style"/>
+          <w:sz w:val="20"/>
+          <w:szCs w:val="20"/>
+        </w:rPr>
+      </w:pPr>
       <w:r>
         <w:rPr>
           <w:rFonts w:ascii="Bookman Old Style" w:hAnsi="Bookman Old Style"/>
@@ -1452,33 +3214,7 @@
           <w:szCs w:val="20"/>
         </w:rPr>
         <w:tab/>
-        <w:t xml:space="preserve"> </w:t>
-      </w:r>
-    </w:p>
-    <w:p>
-      <w:pPr>
-        <w:rPr>
-          <w:rFonts w:ascii="Bookman Old Style" w:hAnsi="Bookman Old Style"/>
-          <w:sz w:val="20"/>
-          <w:szCs w:val="20"/>
-        </w:rPr>
-      </w:pPr>
-      <w:r>
-        <w:rPr>
-          <w:rFonts w:ascii="Bookman Old Style" w:hAnsi="Bookman Old Style"/>
-          <w:sz w:val="20"/>
-          <w:szCs w:val="20"/>
-        </w:rPr>
-        <w:tab/>
-      </w:r>
-      <w:r>
-        <w:rPr>
-          <w:rFonts w:ascii="Bookman Old Style" w:hAnsi="Bookman Old Style"/>
-          <w:sz w:val="20"/>
-          <w:szCs w:val="20"/>
-        </w:rPr>
-        <w:tab/>
-        <w:t xml:space="preserve">     stage ("Compiling the code") { </w:t>
+        <w:t xml:space="preserve">   stage ("Compiling the code") { </w:t>
       </w:r>
     </w:p>
     <w:p>
@@ -1520,14 +3256,6 @@
           <w:szCs w:val="20"/>
         </w:rPr>
         <w:tab/>
-      </w:r>
-      <w:r>
-        <w:rPr>
-          <w:rFonts w:ascii="Bookman Old Style" w:hAnsi="Bookman Old Style"/>
-          <w:sz w:val="20"/>
-          <w:szCs w:val="20"/>
-        </w:rPr>
-        <w:tab/>
         <w:t>echo "**** Compiling the code*****"</w:t>
       </w:r>
     </w:p>
@@ -1571,14 +3299,41 @@
         </w:rPr>
         <w:tab/>
       </w:r>
-      <w:r>
-        <w:rPr>
-          <w:rFonts w:ascii="Bookman Old Style" w:hAnsi="Bookman Old Style"/>
-          <w:sz w:val="20"/>
-          <w:szCs w:val="20"/>
-        </w:rPr>
-        <w:tab/>
-        <w:t>sh 'mvn -v'</w:t>
+      <w:proofErr w:type="spellStart"/>
+      <w:r>
+        <w:rPr>
+          <w:rFonts w:ascii="Bookman Old Style" w:hAnsi="Bookman Old Style"/>
+          <w:sz w:val="20"/>
+          <w:szCs w:val="20"/>
+        </w:rPr>
+        <w:t>sh</w:t>
+      </w:r>
+      <w:proofErr w:type="spellEnd"/>
+      <w:r>
+        <w:rPr>
+          <w:rFonts w:ascii="Bookman Old Style" w:hAnsi="Bookman Old Style"/>
+          <w:sz w:val="20"/>
+          <w:szCs w:val="20"/>
+        </w:rPr>
+        <w:t xml:space="preserve"> '</w:t>
+      </w:r>
+      <w:proofErr w:type="spellStart"/>
+      <w:r>
+        <w:rPr>
+          <w:rFonts w:ascii="Bookman Old Style" w:hAnsi="Bookman Old Style"/>
+          <w:sz w:val="20"/>
+          <w:szCs w:val="20"/>
+        </w:rPr>
+        <w:t>mvn</w:t>
+      </w:r>
+      <w:proofErr w:type="spellEnd"/>
+      <w:r>
+        <w:rPr>
+          <w:rFonts w:ascii="Bookman Old Style" w:hAnsi="Bookman Old Style"/>
+          <w:sz w:val="20"/>
+          <w:szCs w:val="20"/>
+        </w:rPr>
+        <w:t xml:space="preserve"> -v'</w:t>
       </w:r>
     </w:p>
     <w:p>
@@ -1621,580 +3376,57 @@
         </w:rPr>
         <w:tab/>
       </w:r>
-      <w:r>
-        <w:rPr>
-          <w:rFonts w:ascii="Bookman Old Style" w:hAnsi="Bookman Old Style"/>
-          <w:sz w:val="20"/>
-          <w:szCs w:val="20"/>
-        </w:rPr>
-        <w:tab/>
-        <w:t>sh 'mvn clean package'</w:t>
-      </w:r>
-    </w:p>
-    <w:p>
-      <w:pPr>
-        <w:rPr>
-          <w:rFonts w:ascii="Bookman Old Style" w:hAnsi="Bookman Old Style"/>
-          <w:sz w:val="20"/>
-          <w:szCs w:val="20"/>
-        </w:rPr>
-      </w:pPr>
-      <w:r>
-        <w:rPr>
-          <w:rFonts w:ascii="Bookman Old Style" w:hAnsi="Bookman Old Style"/>
-          <w:sz w:val="20"/>
-          <w:szCs w:val="20"/>
-        </w:rPr>
-        <w:tab/>
-      </w:r>
-      <w:r>
-        <w:rPr>
-          <w:rFonts w:ascii="Bookman Old Style" w:hAnsi="Bookman Old Style"/>
-          <w:sz w:val="20"/>
-          <w:szCs w:val="20"/>
-        </w:rPr>
-        <w:tab/>
-        <w:t xml:space="preserve">     }</w:t>
-      </w:r>
-    </w:p>
-    <w:p>
-      <w:pPr>
-        <w:rPr>
-          <w:rFonts w:ascii="Bookman Old Style" w:hAnsi="Bookman Old Style"/>
-          <w:sz w:val="20"/>
-          <w:szCs w:val="20"/>
-        </w:rPr>
-      </w:pPr>
-      <w:r>
-        <w:rPr>
-          <w:rFonts w:ascii="Bookman Old Style" w:hAnsi="Bookman Old Style"/>
-          <w:sz w:val="20"/>
-          <w:szCs w:val="20"/>
-        </w:rPr>
-        <w:tab/>
-        <w:t xml:space="preserve">      </w:t>
-      </w:r>
-    </w:p>
-    <w:p>
-      <w:pPr>
-        <w:rPr>
-          <w:rFonts w:ascii="Bookman Old Style" w:hAnsi="Bookman Old Style"/>
-          <w:sz w:val="20"/>
-          <w:szCs w:val="20"/>
-        </w:rPr>
-      </w:pPr>
-      <w:r>
-        <w:rPr>
-          <w:rFonts w:ascii="Bookman Old Style" w:hAnsi="Bookman Old Style"/>
-          <w:sz w:val="20"/>
-          <w:szCs w:val="20"/>
-        </w:rPr>
-        <w:t xml:space="preserve">          </w:t>
-      </w:r>
-      <w:r>
-        <w:rPr>
-          <w:rFonts w:ascii="Bookman Old Style" w:hAnsi="Bookman Old Style"/>
-          <w:sz w:val="20"/>
-          <w:szCs w:val="20"/>
-        </w:rPr>
-        <w:tab/>
-        <w:t xml:space="preserve">} </w:t>
-      </w:r>
-    </w:p>
-    <w:p>
-      <w:pPr>
-        <w:rPr>
-          <w:rFonts w:ascii="Bookman Old Style" w:hAnsi="Bookman Old Style"/>
-          <w:sz w:val="20"/>
-          <w:szCs w:val="20"/>
-        </w:rPr>
-      </w:pPr>
-      <w:r>
-        <w:rPr>
-          <w:rFonts w:ascii="Bookman Old Style" w:hAnsi="Bookman Old Style"/>
-          <w:sz w:val="20"/>
-          <w:szCs w:val="20"/>
-        </w:rPr>
-        <w:tab/>
-        <w:t xml:space="preserve">  }</w:t>
-      </w:r>
-    </w:p>
-    <w:p>
-      <w:pPr>
-        <w:rPr>
-          <w:rFonts w:ascii="Bookman Old Style" w:hAnsi="Bookman Old Style"/>
-          <w:sz w:val="20"/>
-          <w:szCs w:val="20"/>
-        </w:rPr>
-      </w:pPr>
-      <w:r>
-        <w:rPr>
-          <w:rFonts w:ascii="Bookman Old Style" w:hAnsi="Bookman Old Style"/>
-          <w:sz w:val="20"/>
-          <w:szCs w:val="20"/>
-        </w:rPr>
-        <w:tab/>
-        <w:t>else if (</w:t>
-      </w:r>
-      <w:proofErr w:type="gramStart"/>
-      <w:r>
-        <w:rPr>
-          <w:rFonts w:ascii="Bookman Old Style" w:hAnsi="Bookman Old Style"/>
-          <w:sz w:val="20"/>
-          <w:szCs w:val="20"/>
-        </w:rPr>
-        <w:t>env.branch</w:t>
-      </w:r>
-      <w:proofErr w:type="gramEnd"/>
-      <w:r>
-        <w:rPr>
-          <w:rFonts w:ascii="Bookman Old Style" w:hAnsi="Bookman Old Style"/>
-          <w:sz w:val="20"/>
-          <w:szCs w:val="20"/>
-        </w:rPr>
-        <w:t xml:space="preserve"> == 'origin/feature2') {</w:t>
-      </w:r>
-    </w:p>
-    <w:p>
-      <w:pPr>
-        <w:rPr>
-          <w:rFonts w:ascii="Bookman Old Style" w:hAnsi="Bookman Old Style"/>
-          <w:sz w:val="20"/>
-          <w:szCs w:val="20"/>
-        </w:rPr>
-      </w:pPr>
-      <w:r>
-        <w:rPr>
-          <w:rFonts w:ascii="Bookman Old Style" w:hAnsi="Bookman Old Style"/>
-          <w:sz w:val="20"/>
-          <w:szCs w:val="20"/>
-        </w:rPr>
-        <w:tab/>
-        <w:t xml:space="preserve">def thisbranch = </w:t>
-      </w:r>
-      <w:proofErr w:type="gramStart"/>
-      <w:r>
-        <w:rPr>
-          <w:rFonts w:ascii="Bookman Old Style" w:hAnsi="Bookman Old Style"/>
-          <w:sz w:val="20"/>
-          <w:szCs w:val="20"/>
-        </w:rPr>
-        <w:t>env.branch</w:t>
-      </w:r>
-      <w:proofErr w:type="gramEnd"/>
-    </w:p>
-    <w:p>
-      <w:pPr>
-        <w:rPr>
-          <w:rFonts w:ascii="Bookman Old Style" w:hAnsi="Bookman Old Style"/>
-          <w:sz w:val="20"/>
-          <w:szCs w:val="20"/>
-        </w:rPr>
-      </w:pPr>
-      <w:r>
-        <w:rPr>
-          <w:rFonts w:ascii="Bookman Old Style" w:hAnsi="Bookman Old Style"/>
-          <w:sz w:val="20"/>
-          <w:szCs w:val="20"/>
-        </w:rPr>
-        <w:tab/>
-        <w:t>echo "I only execute on the $thisbranch branch"</w:t>
-      </w:r>
-    </w:p>
-    <w:p>
-      <w:pPr>
-        <w:rPr>
-          <w:rFonts w:ascii="Bookman Old Style" w:hAnsi="Bookman Old Style"/>
-          <w:sz w:val="20"/>
-          <w:szCs w:val="20"/>
-        </w:rPr>
-      </w:pPr>
-      <w:r>
-        <w:rPr>
-          <w:rFonts w:ascii="Bookman Old Style" w:hAnsi="Bookman Old Style"/>
-          <w:sz w:val="20"/>
-          <w:szCs w:val="20"/>
-        </w:rPr>
-        <w:tab/>
-        <w:t>node("medium")</w:t>
-      </w:r>
-    </w:p>
-    <w:p>
-      <w:pPr>
-        <w:rPr>
-          <w:rFonts w:ascii="Bookman Old Style" w:hAnsi="Bookman Old Style"/>
-          <w:sz w:val="20"/>
-          <w:szCs w:val="20"/>
-        </w:rPr>
-      </w:pPr>
-      <w:r>
-        <w:rPr>
-          <w:rFonts w:ascii="Bookman Old Style" w:hAnsi="Bookman Old Style"/>
-          <w:sz w:val="20"/>
-          <w:szCs w:val="20"/>
-        </w:rPr>
-        <w:tab/>
-      </w:r>
-      <w:r>
-        <w:rPr>
-          <w:rFonts w:ascii="Bookman Old Style" w:hAnsi="Bookman Old Style"/>
-          <w:sz w:val="20"/>
-          <w:szCs w:val="20"/>
-        </w:rPr>
-        <w:tab/>
-      </w:r>
-      <w:proofErr w:type="gramStart"/>
-      <w:r>
-        <w:rPr>
-          <w:rFonts w:ascii="Bookman Old Style" w:hAnsi="Bookman Old Style"/>
-          <w:sz w:val="20"/>
-          <w:szCs w:val="20"/>
-        </w:rPr>
-        <w:t>{ stage</w:t>
-      </w:r>
-      <w:proofErr w:type="gramEnd"/>
-      <w:r>
-        <w:rPr>
-          <w:rFonts w:ascii="Bookman Old Style" w:hAnsi="Bookman Old Style"/>
-          <w:sz w:val="20"/>
-          <w:szCs w:val="20"/>
-        </w:rPr>
-        <w:t xml:space="preserve"> ("git-clone") {</w:t>
-      </w:r>
-    </w:p>
-    <w:p>
-      <w:pPr>
-        <w:rPr>
-          <w:rFonts w:ascii="Bookman Old Style" w:hAnsi="Bookman Old Style"/>
-          <w:sz w:val="20"/>
-          <w:szCs w:val="20"/>
-        </w:rPr>
-      </w:pPr>
-      <w:r>
-        <w:rPr>
-          <w:rFonts w:ascii="Bookman Old Style" w:hAnsi="Bookman Old Style"/>
-          <w:sz w:val="20"/>
-          <w:szCs w:val="20"/>
-        </w:rPr>
-        <w:tab/>
-        <w:t xml:space="preserve"> </w:t>
-      </w:r>
-      <w:r>
-        <w:rPr>
-          <w:rFonts w:ascii="Bookman Old Style" w:hAnsi="Bookman Old Style"/>
-          <w:sz w:val="20"/>
-          <w:szCs w:val="20"/>
-        </w:rPr>
-        <w:tab/>
-      </w:r>
-      <w:r>
-        <w:rPr>
-          <w:rFonts w:ascii="Bookman Old Style" w:hAnsi="Bookman Old Style"/>
-          <w:sz w:val="20"/>
-          <w:szCs w:val="20"/>
-        </w:rPr>
-        <w:tab/>
-        <w:t>echo " Launching small Instance and cloning GIT from $thisbranch "</w:t>
-      </w:r>
-    </w:p>
-    <w:p>
-      <w:pPr>
-        <w:rPr>
-          <w:rFonts w:ascii="Bookman Old Style" w:hAnsi="Bookman Old Style"/>
-          <w:sz w:val="20"/>
-          <w:szCs w:val="20"/>
-        </w:rPr>
-      </w:pPr>
-      <w:r>
-        <w:rPr>
-          <w:rFonts w:ascii="Bookman Old Style" w:hAnsi="Bookman Old Style"/>
-          <w:sz w:val="20"/>
-          <w:szCs w:val="20"/>
-        </w:rPr>
-        <w:tab/>
-      </w:r>
-      <w:r>
-        <w:rPr>
-          <w:rFonts w:ascii="Bookman Old Style" w:hAnsi="Bookman Old Style"/>
-          <w:sz w:val="20"/>
-          <w:szCs w:val="20"/>
-        </w:rPr>
-        <w:tab/>
-        <w:t xml:space="preserve"> </w:t>
-      </w:r>
-      <w:r>
-        <w:rPr>
-          <w:rFonts w:ascii="Bookman Old Style" w:hAnsi="Bookman Old Style"/>
-          <w:sz w:val="20"/>
-          <w:szCs w:val="20"/>
-        </w:rPr>
-        <w:tab/>
-        <w:t>echo " Launching small Instance and cloning GIT from $</w:t>
-      </w:r>
-      <w:proofErr w:type="gramStart"/>
-      <w:r>
-        <w:rPr>
-          <w:rFonts w:ascii="Bookman Old Style" w:hAnsi="Bookman Old Style"/>
-          <w:sz w:val="20"/>
-          <w:szCs w:val="20"/>
-        </w:rPr>
-        <w:t>thisbranch  and</w:t>
-      </w:r>
-      <w:proofErr w:type="gramEnd"/>
-      <w:r>
-        <w:rPr>
-          <w:rFonts w:ascii="Bookman Old Style" w:hAnsi="Bookman Old Style"/>
-          <w:sz w:val="20"/>
-          <w:szCs w:val="20"/>
-        </w:rPr>
-        <w:t xml:space="preserve"> ${params.branch} "</w:t>
-      </w:r>
-    </w:p>
-    <w:p>
-      <w:pPr>
-        <w:rPr>
-          <w:rFonts w:ascii="Bookman Old Style" w:hAnsi="Bookman Old Style"/>
-          <w:sz w:val="20"/>
-          <w:szCs w:val="20"/>
-        </w:rPr>
-      </w:pPr>
-      <w:r>
-        <w:rPr>
-          <w:rFonts w:ascii="Bookman Old Style" w:hAnsi="Bookman Old Style"/>
-          <w:sz w:val="20"/>
-          <w:szCs w:val="20"/>
-        </w:rPr>
-        <w:tab/>
-      </w:r>
-      <w:r>
-        <w:rPr>
-          <w:rFonts w:ascii="Bookman Old Style" w:hAnsi="Bookman Old Style"/>
-          <w:sz w:val="20"/>
-          <w:szCs w:val="20"/>
-        </w:rPr>
-        <w:tab/>
-        <w:t xml:space="preserve">   </w:t>
-      </w:r>
-      <w:r>
-        <w:rPr>
-          <w:rFonts w:ascii="Bookman Old Style" w:hAnsi="Bookman Old Style"/>
-          <w:sz w:val="20"/>
-          <w:szCs w:val="20"/>
-        </w:rPr>
-        <w:tab/>
-      </w:r>
-      <w:proofErr w:type="gramStart"/>
-      <w:r>
-        <w:rPr>
-          <w:rFonts w:ascii="Bookman Old Style" w:hAnsi="Bookman Old Style"/>
-          <w:sz w:val="20"/>
-          <w:szCs w:val="20"/>
-        </w:rPr>
-        <w:t>checkout(</w:t>
-      </w:r>
-      <w:proofErr w:type="gramEnd"/>
-      <w:r>
-        <w:rPr>
-          <w:rFonts w:ascii="Bookman Old Style" w:hAnsi="Bookman Old Style"/>
-          <w:sz w:val="20"/>
-          <w:szCs w:val="20"/>
-        </w:rPr>
-        <w:t>[$class: 'GitSCM', branches: [[name: params.branch]], extensions: [], userRemoteConfigs: [[credentialsId: 'git-user', url: 'https://github.com/verma-raj/AshokITProject.git']]])</w:t>
-      </w:r>
-    </w:p>
-    <w:p>
-      <w:pPr>
-        <w:rPr>
-          <w:rFonts w:ascii="Bookman Old Style" w:hAnsi="Bookman Old Style"/>
-          <w:sz w:val="20"/>
-          <w:szCs w:val="20"/>
-        </w:rPr>
-      </w:pPr>
-      <w:r>
-        <w:rPr>
-          <w:rFonts w:ascii="Bookman Old Style" w:hAnsi="Bookman Old Style"/>
-          <w:sz w:val="20"/>
-          <w:szCs w:val="20"/>
-        </w:rPr>
-        <w:tab/>
-      </w:r>
-      <w:r>
-        <w:rPr>
-          <w:rFonts w:ascii="Bookman Old Style" w:hAnsi="Bookman Old Style"/>
-          <w:sz w:val="20"/>
-          <w:szCs w:val="20"/>
-        </w:rPr>
-        <w:tab/>
-        <w:t xml:space="preserve">  }</w:t>
-      </w:r>
-    </w:p>
-    <w:p>
-      <w:pPr>
-        <w:rPr>
-          <w:rFonts w:ascii="Bookman Old Style" w:hAnsi="Bookman Old Style"/>
-          <w:sz w:val="20"/>
-          <w:szCs w:val="20"/>
-        </w:rPr>
-      </w:pPr>
-      <w:r>
-        <w:rPr>
-          <w:rFonts w:ascii="Bookman Old Style" w:hAnsi="Bookman Old Style"/>
-          <w:sz w:val="20"/>
-          <w:szCs w:val="20"/>
-        </w:rPr>
-        <w:tab/>
-      </w:r>
-      <w:r>
-        <w:rPr>
-          <w:rFonts w:ascii="Bookman Old Style" w:hAnsi="Bookman Old Style"/>
-          <w:sz w:val="20"/>
-          <w:szCs w:val="20"/>
-        </w:rPr>
-        <w:tab/>
-        <w:t xml:space="preserve">   stage ("Compiling the code") { </w:t>
-      </w:r>
-    </w:p>
-    <w:p>
-      <w:pPr>
-        <w:rPr>
-          <w:rFonts w:ascii="Bookman Old Style" w:hAnsi="Bookman Old Style"/>
-          <w:sz w:val="20"/>
-          <w:szCs w:val="20"/>
-        </w:rPr>
-      </w:pPr>
-      <w:r>
-        <w:rPr>
-          <w:rFonts w:ascii="Bookman Old Style" w:hAnsi="Bookman Old Style"/>
-          <w:sz w:val="20"/>
-          <w:szCs w:val="20"/>
-        </w:rPr>
-        <w:t xml:space="preserve">    </w:t>
-      </w:r>
-      <w:r>
-        <w:rPr>
-          <w:rFonts w:ascii="Bookman Old Style" w:hAnsi="Bookman Old Style"/>
-          <w:sz w:val="20"/>
-          <w:szCs w:val="20"/>
-        </w:rPr>
-        <w:tab/>
-      </w:r>
-      <w:r>
-        <w:rPr>
-          <w:rFonts w:ascii="Bookman Old Style" w:hAnsi="Bookman Old Style"/>
-          <w:sz w:val="20"/>
-          <w:szCs w:val="20"/>
-        </w:rPr>
-        <w:tab/>
-      </w:r>
-      <w:r>
-        <w:rPr>
-          <w:rFonts w:ascii="Bookman Old Style" w:hAnsi="Bookman Old Style"/>
-          <w:sz w:val="20"/>
-          <w:szCs w:val="20"/>
-        </w:rPr>
-        <w:tab/>
-        <w:t>echo "**** Compiling the code*****"</w:t>
-      </w:r>
-    </w:p>
-    <w:p>
-      <w:pPr>
-        <w:rPr>
-          <w:rFonts w:ascii="Bookman Old Style" w:hAnsi="Bookman Old Style"/>
-          <w:sz w:val="20"/>
-          <w:szCs w:val="20"/>
-        </w:rPr>
-      </w:pPr>
-      <w:r>
-        <w:rPr>
-          <w:rFonts w:ascii="Bookman Old Style" w:hAnsi="Bookman Old Style"/>
-          <w:sz w:val="20"/>
-          <w:szCs w:val="20"/>
-        </w:rPr>
-        <w:t xml:space="preserve">    </w:t>
-      </w:r>
-      <w:r>
-        <w:rPr>
-          <w:rFonts w:ascii="Bookman Old Style" w:hAnsi="Bookman Old Style"/>
-          <w:sz w:val="20"/>
-          <w:szCs w:val="20"/>
-        </w:rPr>
-        <w:tab/>
-      </w:r>
-      <w:r>
-        <w:rPr>
-          <w:rFonts w:ascii="Bookman Old Style" w:hAnsi="Bookman Old Style"/>
-          <w:sz w:val="20"/>
-          <w:szCs w:val="20"/>
-        </w:rPr>
-        <w:tab/>
-      </w:r>
-      <w:r>
-        <w:rPr>
-          <w:rFonts w:ascii="Bookman Old Style" w:hAnsi="Bookman Old Style"/>
-          <w:sz w:val="20"/>
-          <w:szCs w:val="20"/>
-        </w:rPr>
-        <w:tab/>
-        <w:t>sh 'mvn -v'</w:t>
-      </w:r>
-    </w:p>
-    <w:p>
-      <w:pPr>
-        <w:rPr>
-          <w:rFonts w:ascii="Bookman Old Style" w:hAnsi="Bookman Old Style"/>
-          <w:sz w:val="20"/>
-          <w:szCs w:val="20"/>
-        </w:rPr>
-      </w:pPr>
-      <w:r>
-        <w:rPr>
-          <w:rFonts w:ascii="Bookman Old Style" w:hAnsi="Bookman Old Style"/>
-          <w:sz w:val="20"/>
-          <w:szCs w:val="20"/>
-        </w:rPr>
-        <w:t xml:space="preserve">    </w:t>
-      </w:r>
-      <w:r>
-        <w:rPr>
-          <w:rFonts w:ascii="Bookman Old Style" w:hAnsi="Bookman Old Style"/>
-          <w:sz w:val="20"/>
-          <w:szCs w:val="20"/>
-        </w:rPr>
-        <w:tab/>
-      </w:r>
-      <w:r>
-        <w:rPr>
-          <w:rFonts w:ascii="Bookman Old Style" w:hAnsi="Bookman Old Style"/>
-          <w:sz w:val="20"/>
-          <w:szCs w:val="20"/>
-        </w:rPr>
-        <w:tab/>
-      </w:r>
-      <w:r>
-        <w:rPr>
-          <w:rFonts w:ascii="Bookman Old Style" w:hAnsi="Bookman Old Style"/>
-          <w:sz w:val="20"/>
-          <w:szCs w:val="20"/>
-        </w:rPr>
-        <w:tab/>
-        <w:t>sh 'mvn clean package'</w:t>
-      </w:r>
-    </w:p>
-    <w:p>
-      <w:pPr>
-        <w:rPr>
-          <w:rFonts w:ascii="Bookman Old Style" w:hAnsi="Bookman Old Style"/>
-          <w:sz w:val="20"/>
-          <w:szCs w:val="20"/>
-        </w:rPr>
-      </w:pPr>
-      <w:r>
-        <w:rPr>
-          <w:rFonts w:ascii="Bookman Old Style" w:hAnsi="Bookman Old Style"/>
-          <w:sz w:val="20"/>
-          <w:szCs w:val="20"/>
-        </w:rPr>
-        <w:lastRenderedPageBreak/>
+      <w:proofErr w:type="spellStart"/>
+      <w:r>
+        <w:rPr>
+          <w:rFonts w:ascii="Bookman Old Style" w:hAnsi="Bookman Old Style"/>
+          <w:sz w:val="20"/>
+          <w:szCs w:val="20"/>
+        </w:rPr>
+        <w:t>sh</w:t>
+      </w:r>
+      <w:proofErr w:type="spellEnd"/>
+      <w:r>
+        <w:rPr>
+          <w:rFonts w:ascii="Bookman Old Style" w:hAnsi="Bookman Old Style"/>
+          <w:sz w:val="20"/>
+          <w:szCs w:val="20"/>
+        </w:rPr>
+        <w:t xml:space="preserve"> '</w:t>
+      </w:r>
+      <w:proofErr w:type="spellStart"/>
+      <w:r>
+        <w:rPr>
+          <w:rFonts w:ascii="Bookman Old Style" w:hAnsi="Bookman Old Style"/>
+          <w:sz w:val="20"/>
+          <w:szCs w:val="20"/>
+        </w:rPr>
+        <w:t>mvn</w:t>
+      </w:r>
+      <w:proofErr w:type="spellEnd"/>
+      <w:r>
+        <w:rPr>
+          <w:rFonts w:ascii="Bookman Old Style" w:hAnsi="Bookman Old Style"/>
+          <w:sz w:val="20"/>
+          <w:szCs w:val="20"/>
+        </w:rPr>
+        <w:t xml:space="preserve"> clean package'</w:t>
+      </w:r>
+    </w:p>
+    <w:p>
+      <w:pPr>
+        <w:rPr>
+          <w:rFonts w:ascii="Bookman Old Style" w:hAnsi="Bookman Old Style"/>
+          <w:sz w:val="20"/>
+          <w:szCs w:val="20"/>
+        </w:rPr>
+      </w:pPr>
+      <w:r>
+        <w:rPr>
+          <w:rFonts w:ascii="Bookman Old Style" w:hAnsi="Bookman Old Style"/>
+          <w:sz w:val="20"/>
+          <w:szCs w:val="20"/>
+        </w:rPr>
         <w:tab/>
       </w:r>
       <w:r>
@@ -2283,7 +3515,25 @@
           <w:sz w:val="20"/>
           <w:szCs w:val="20"/>
         </w:rPr>
-        <w:t xml:space="preserve">                        echo 'I can execute elsewhere but its not configured'</w:t>
+        <w:t xml:space="preserve">                        echo 'I can execute elsewhere but </w:t>
+      </w:r>
+      <w:proofErr w:type="spellStart"/>
+      <w:r>
+        <w:rPr>
+          <w:rFonts w:ascii="Bookman Old Style" w:hAnsi="Bookman Old Style"/>
+          <w:sz w:val="20"/>
+          <w:szCs w:val="20"/>
+        </w:rPr>
+        <w:t>its</w:t>
+      </w:r>
+      <w:proofErr w:type="spellEnd"/>
+      <w:r>
+        <w:rPr>
+          <w:rFonts w:ascii="Bookman Old Style" w:hAnsi="Bookman Old Style"/>
+          <w:sz w:val="20"/>
+          <w:szCs w:val="20"/>
+        </w:rPr>
+        <w:t xml:space="preserve"> not configured'</w:t>
       </w:r>
     </w:p>
     <w:p>

</xml_diff>